<commit_message>
Code and word document refactoring. Add filename to metadata json
</commit_message>
<xml_diff>
--- a/bit_projekt/BIT_Dokument.docx
+++ b/bit_projekt/BIT_Dokument.docx
@@ -5,658 +5,702 @@
     <w:p>
       <w:pPr>
         <w:rPr>
-          <w:lang w:val="sk-SK"/>
-        </w:rPr>
-      </w:pPr>
-    </w:p>
-    <w:p>
-      <w:pPr>
-        <w:rPr>
-          <w:lang w:val="sk-SK"/>
-        </w:rPr>
-      </w:pPr>
-    </w:p>
-    <w:p>
-      <w:pPr>
-        <w:rPr>
-          <w:lang w:val="sk-SK"/>
-        </w:rPr>
-      </w:pPr>
-    </w:p>
-    <w:p>
-      <w:pPr>
-        <w:rPr>
-          <w:lang w:val="sk-SK"/>
-        </w:rPr>
-      </w:pPr>
-    </w:p>
-    <w:p>
-      <w:pPr>
-        <w:rPr>
-          <w:lang w:val="sk-SK"/>
-        </w:rPr>
-      </w:pPr>
-    </w:p>
-    <w:p>
-      <w:pPr>
-        <w:rPr>
-          <w:lang w:val="sk-SK"/>
-        </w:rPr>
-      </w:pPr>
-    </w:p>
-    <w:p>
-      <w:pPr>
-        <w:rPr>
-          <w:lang w:val="sk-SK"/>
-        </w:rPr>
-      </w:pPr>
-    </w:p>
-    <w:p>
-      <w:pPr>
-        <w:rPr>
-          <w:lang w:val="sk-SK"/>
-        </w:rPr>
-      </w:pPr>
-    </w:p>
-    <w:p>
-      <w:pPr>
-        <w:rPr>
-          <w:lang w:val="sk-SK"/>
-        </w:rPr>
-      </w:pPr>
-    </w:p>
-    <w:p>
-      <w:pPr>
-        <w:rPr>
-          <w:lang w:val="sk-SK"/>
-        </w:rPr>
-      </w:pPr>
-    </w:p>
-    <w:p>
-      <w:pPr>
-        <w:rPr>
-          <w:lang w:val="sk-SK"/>
-        </w:rPr>
-      </w:pPr>
-    </w:p>
-    <w:p>
-      <w:pPr>
-        <w:rPr>
-          <w:lang w:val="sk-SK"/>
-        </w:rPr>
-      </w:pPr>
-    </w:p>
-    <w:p>
-      <w:pPr>
-        <w:pStyle w:val="Title"/>
+          <w:rFonts w:ascii="Arial" w:hAnsi="Arial" w:cs="Arial"/>
+          <w:b/>
+          <w:bCs/>
+          <w:sz w:val="36"/>
+          <w:szCs w:val="36"/>
+          <w:lang w:val="sk-SK"/>
+        </w:rPr>
+      </w:pPr>
+      <w:r>
+        <w:rPr>
+          <w:rFonts w:ascii="Arial" w:hAnsi="Arial" w:cs="Arial"/>
+          <w:b/>
+          <w:bCs/>
+          <w:sz w:val="36"/>
+          <w:szCs w:val="36"/>
+          <w:lang w:val="sk-SK"/>
+        </w:rPr>
+        <w:t xml:space="preserve">PDF </w:t>
+      </w:r>
+      <w:proofErr w:type="spellStart"/>
+      <w:r>
+        <w:rPr>
+          <w:rFonts w:ascii="Arial" w:hAnsi="Arial" w:cs="Arial"/>
+          <w:b/>
+          <w:bCs/>
+          <w:sz w:val="36"/>
+          <w:szCs w:val="36"/>
+          <w:lang w:val="sk-SK"/>
+        </w:rPr>
+        <w:t>File</w:t>
+      </w:r>
+      <w:proofErr w:type="spellEnd"/>
+      <w:r>
+        <w:rPr>
+          <w:rFonts w:ascii="Arial" w:hAnsi="Arial" w:cs="Arial"/>
+          <w:b/>
+          <w:bCs/>
+          <w:sz w:val="36"/>
+          <w:szCs w:val="36"/>
+          <w:lang w:val="sk-SK"/>
+        </w:rPr>
+        <w:t xml:space="preserve"> </w:t>
+      </w:r>
+      <w:proofErr w:type="spellStart"/>
+      <w:r>
+        <w:rPr>
+          <w:rFonts w:ascii="Arial" w:hAnsi="Arial" w:cs="Arial"/>
+          <w:b/>
+          <w:bCs/>
+          <w:sz w:val="36"/>
+          <w:szCs w:val="36"/>
+          <w:lang w:val="sk-SK"/>
+        </w:rPr>
+        <w:t>Analyzer</w:t>
+      </w:r>
+      <w:proofErr w:type="spellEnd"/>
+    </w:p>
+    <w:p>
+      <w:pPr>
+        <w:rPr>
+          <w:rFonts w:ascii="Arial" w:hAnsi="Arial" w:cs="Arial"/>
+          <w:sz w:val="24"/>
+          <w:szCs w:val="24"/>
+          <w:lang w:val="sk-SK"/>
+        </w:rPr>
+      </w:pPr>
+      <w:r>
+        <w:rPr>
+          <w:rFonts w:ascii="Arial" w:hAnsi="Arial" w:cs="Arial"/>
+          <w:b/>
+          <w:bCs/>
+          <w:sz w:val="24"/>
+          <w:szCs w:val="24"/>
+          <w:lang w:val="sk-SK"/>
+        </w:rPr>
+        <w:t>Meno</w:t>
+      </w:r>
+      <w:r>
+        <w:rPr>
+          <w:rFonts w:ascii="Arial" w:hAnsi="Arial" w:cs="Arial"/>
+          <w:sz w:val="24"/>
+          <w:szCs w:val="24"/>
+          <w:lang w:val="sk-SK"/>
+        </w:rPr>
+        <w:t>: Fedor Viest</w:t>
+      </w:r>
+    </w:p>
+    <w:p>
+      <w:pPr>
+        <w:rPr>
+          <w:rFonts w:ascii="Arial" w:hAnsi="Arial" w:cs="Arial"/>
+          <w:sz w:val="24"/>
+          <w:szCs w:val="24"/>
+          <w:lang w:val="sk-SK"/>
+        </w:rPr>
+      </w:pPr>
+      <w:r>
+        <w:rPr>
+          <w:rFonts w:ascii="Arial" w:hAnsi="Arial" w:cs="Arial"/>
+          <w:b/>
+          <w:bCs/>
+          <w:sz w:val="24"/>
+          <w:szCs w:val="24"/>
+          <w:lang w:val="sk-SK"/>
+        </w:rPr>
+        <w:t>Predmet</w:t>
+      </w:r>
+      <w:r>
+        <w:rPr>
+          <w:rFonts w:ascii="Arial" w:hAnsi="Arial" w:cs="Arial"/>
+          <w:sz w:val="24"/>
+          <w:szCs w:val="24"/>
+          <w:lang w:val="sk-SK"/>
+        </w:rPr>
+        <w:t>: Bezpečnosť informačných technológii</w:t>
+      </w:r>
+    </w:p>
+    <w:p>
+      <w:pPr>
+        <w:rPr>
+          <w:rFonts w:ascii="Arial" w:hAnsi="Arial" w:cs="Arial"/>
+          <w:sz w:val="24"/>
+          <w:szCs w:val="24"/>
+          <w:lang w:val="sk-SK"/>
+        </w:rPr>
+      </w:pPr>
+      <w:r>
+        <w:rPr>
+          <w:rFonts w:ascii="Arial" w:hAnsi="Arial" w:cs="Arial"/>
+          <w:b/>
+          <w:bCs/>
+          <w:sz w:val="24"/>
+          <w:szCs w:val="24"/>
+          <w:lang w:val="sk-SK"/>
+        </w:rPr>
+        <w:t>Dátum odovzdania</w:t>
+      </w:r>
+      <w:r>
+        <w:rPr>
+          <w:rFonts w:ascii="Arial" w:hAnsi="Arial" w:cs="Arial"/>
+          <w:sz w:val="24"/>
+          <w:szCs w:val="24"/>
+          <w:lang w:val="sk-SK"/>
+        </w:rPr>
+        <w:t>: 26.11.2023</w:t>
+      </w:r>
+    </w:p>
+    <w:p>
+      <w:pPr>
+        <w:rPr>
+          <w:rFonts w:ascii="Arial" w:hAnsi="Arial" w:cs="Arial"/>
+          <w:b/>
+          <w:bCs/>
+          <w:sz w:val="28"/>
+          <w:szCs w:val="28"/>
+          <w:lang w:val="sk-SK"/>
+        </w:rPr>
+      </w:pPr>
+    </w:p>
+    <w:p>
+      <w:pPr>
+        <w:pStyle w:val="Heading1"/>
+        <w:rPr>
+          <w:rFonts w:ascii="Arial" w:hAnsi="Arial" w:cs="Arial"/>
+          <w:b/>
+          <w:bCs/>
+          <w:color w:val="auto"/>
+          <w:lang w:val="sk-SK"/>
+        </w:rPr>
+      </w:pPr>
+      <w:r>
+        <w:rPr>
+          <w:rFonts w:ascii="Arial" w:hAnsi="Arial" w:cs="Arial"/>
+          <w:b/>
+          <w:bCs/>
+          <w:color w:val="auto"/>
+          <w:lang w:val="sk-SK"/>
+        </w:rPr>
+        <w:t>Analýza</w:t>
+      </w:r>
+    </w:p>
+    <w:p>
+      <w:pPr>
+        <w:rPr>
+          <w:lang w:val="sk-SK"/>
+        </w:rPr>
+      </w:pPr>
+    </w:p>
+    <w:p>
+      <w:pPr>
+        <w:jc w:val="both"/>
+        <w:rPr>
+          <w:rFonts w:ascii="Arial" w:hAnsi="Arial" w:cs="Arial"/>
+          <w:sz w:val="24"/>
+          <w:szCs w:val="24"/>
+          <w:lang w:val="sk-SK"/>
+        </w:rPr>
+      </w:pPr>
+      <w:r>
+        <w:rPr>
+          <w:rFonts w:ascii="Arial" w:hAnsi="Arial" w:cs="Arial"/>
+          <w:sz w:val="24"/>
+          <w:szCs w:val="24"/>
+          <w:lang w:val="sk-SK"/>
+        </w:rPr>
+        <w:t xml:space="preserve">V dnešnej dobe je hrozba šírenia škodlivých dokumentov </w:t>
+      </w:r>
+      <w:r>
+        <w:rPr>
+          <w:rFonts w:ascii="Arial" w:hAnsi="Arial" w:cs="Arial"/>
+          <w:sz w:val="24"/>
+          <w:szCs w:val="24"/>
+          <w:lang w:val="sk-SK"/>
+        </w:rPr>
+        <w:t xml:space="preserve">vysoká. Preto je </w:t>
+      </w:r>
+      <w:r>
+        <w:rPr>
+          <w:rFonts w:ascii="Arial" w:hAnsi="Arial" w:cs="Arial"/>
+          <w:sz w:val="24"/>
+          <w:szCs w:val="24"/>
+          <w:lang w:val="sk-SK"/>
+        </w:rPr>
+        <w:t>nevyhnutné analyzovať</w:t>
+      </w:r>
+      <w:r>
+        <w:rPr>
+          <w:rFonts w:ascii="Arial" w:hAnsi="Arial" w:cs="Arial"/>
+          <w:sz w:val="24"/>
+          <w:szCs w:val="24"/>
+          <w:lang w:val="sk-SK"/>
+        </w:rPr>
+        <w:t xml:space="preserve"> zdieľané dokumenty </w:t>
+      </w:r>
+      <w:r>
+        <w:rPr>
+          <w:rFonts w:ascii="Arial" w:hAnsi="Arial" w:cs="Arial"/>
+          <w:sz w:val="24"/>
+          <w:szCs w:val="24"/>
+          <w:lang w:val="sk-SK"/>
+        </w:rPr>
+        <w:t>s cieľom predchádzať potenciálnym škodám</w:t>
+      </w:r>
+      <w:r>
+        <w:rPr>
+          <w:rFonts w:ascii="Arial" w:hAnsi="Arial" w:cs="Arial"/>
+          <w:sz w:val="24"/>
+          <w:szCs w:val="24"/>
+          <w:lang w:val="sk-SK"/>
+        </w:rPr>
+        <w:t xml:space="preserve">, ktoré </w:t>
+      </w:r>
+      <w:r>
+        <w:rPr>
+          <w:rFonts w:ascii="Arial" w:hAnsi="Arial" w:cs="Arial"/>
+          <w:sz w:val="24"/>
+          <w:szCs w:val="24"/>
+          <w:lang w:val="sk-SK"/>
+        </w:rPr>
+        <w:t xml:space="preserve">by mohli tieto </w:t>
+      </w:r>
+      <w:r>
+        <w:rPr>
+          <w:rFonts w:ascii="Arial" w:hAnsi="Arial" w:cs="Arial"/>
+          <w:sz w:val="24"/>
+          <w:szCs w:val="24"/>
+          <w:lang w:val="sk-SK"/>
+        </w:rPr>
+        <w:t>dokumenty spôsobiť.</w:t>
+      </w:r>
+      <w:r>
+        <w:rPr>
+          <w:rFonts w:ascii="Arial" w:hAnsi="Arial" w:cs="Arial"/>
+          <w:sz w:val="24"/>
+          <w:szCs w:val="24"/>
+          <w:lang w:val="sk-SK"/>
+        </w:rPr>
+        <w:t xml:space="preserve"> PDF je jeden z najpoužívanejších a najrozšírenejších formátov dokumentov, či už kvôli kompatibilite s operačnými systémami alebo webovými prehliadačmi. Tento projekt je zameraný na analýzu škodlivých PDF dokumentov.</w:t>
+      </w:r>
+    </w:p>
+    <w:p>
+      <w:pPr>
+        <w:jc w:val="both"/>
+        <w:rPr>
+          <w:rFonts w:ascii="Arial" w:hAnsi="Arial" w:cs="Arial"/>
+          <w:sz w:val="24"/>
+          <w:szCs w:val="24"/>
+          <w:lang w:val="sk-SK"/>
+        </w:rPr>
+      </w:pPr>
+    </w:p>
+    <w:p>
+      <w:pPr>
+        <w:jc w:val="both"/>
+        <w:rPr>
+          <w:rFonts w:ascii="Arial" w:hAnsi="Arial" w:cs="Arial"/>
+          <w:sz w:val="24"/>
+          <w:szCs w:val="24"/>
+          <w:lang w:val="sk-SK"/>
+        </w:rPr>
+      </w:pPr>
+      <w:r>
+        <w:rPr>
+          <w:rFonts w:ascii="Arial" w:hAnsi="Arial" w:cs="Arial"/>
+          <w:sz w:val="24"/>
+          <w:szCs w:val="24"/>
+          <w:lang w:val="sk-SK"/>
+        </w:rPr>
+        <w:t xml:space="preserve">PDF dokumenty majú pevne danú štruktúru. Vzhľadom na túto známu štruktúru vedia útočníci využiť možnosť vložiť škodlivý kód. Tento kód môže slúžiť na získavanie informácií o používateľovi, sťahovanie súborov alebo programov z URL, alebo na vykonávanie </w:t>
+      </w:r>
+      <w:proofErr w:type="spellStart"/>
+      <w:r>
+        <w:rPr>
+          <w:rFonts w:ascii="Arial" w:hAnsi="Arial" w:cs="Arial"/>
+          <w:sz w:val="24"/>
+          <w:szCs w:val="24"/>
+          <w:lang w:val="sk-SK"/>
+        </w:rPr>
+        <w:t>DoS</w:t>
+      </w:r>
+      <w:proofErr w:type="spellEnd"/>
+      <w:r>
+        <w:rPr>
+          <w:rFonts w:ascii="Arial" w:hAnsi="Arial" w:cs="Arial"/>
+          <w:sz w:val="24"/>
+          <w:szCs w:val="24"/>
+          <w:lang w:val="sk-SK"/>
+        </w:rPr>
+        <w:t xml:space="preserve"> útokov.</w:t>
+      </w:r>
+    </w:p>
+    <w:p>
+      <w:pPr>
+        <w:jc w:val="both"/>
+        <w:rPr>
+          <w:rFonts w:ascii="Arial" w:hAnsi="Arial" w:cs="Arial"/>
+          <w:sz w:val="24"/>
+          <w:szCs w:val="24"/>
+          <w:lang w:val="sk-SK"/>
+        </w:rPr>
+      </w:pPr>
+    </w:p>
+    <w:p>
+      <w:pPr>
+        <w:jc w:val="both"/>
+        <w:rPr>
+          <w:rFonts w:ascii="Arial" w:hAnsi="Arial" w:cs="Arial"/>
+          <w:sz w:val="24"/>
+          <w:szCs w:val="24"/>
+          <w:lang w:val="sk-SK"/>
+        </w:rPr>
+      </w:pPr>
+      <w:r>
+        <w:rPr>
+          <w:rFonts w:ascii="Arial" w:hAnsi="Arial" w:cs="Arial"/>
+          <w:b/>
+          <w:bCs/>
+          <w:sz w:val="24"/>
+          <w:szCs w:val="24"/>
+          <w:lang w:val="sk-SK"/>
+        </w:rPr>
+        <w:t>Štruktúra PDF dokumentov</w:t>
+      </w:r>
+    </w:p>
+    <w:p>
+      <w:pPr>
+        <w:jc w:val="both"/>
+        <w:rPr>
+          <w:rFonts w:ascii="Arial" w:hAnsi="Arial" w:cs="Arial"/>
+          <w:sz w:val="24"/>
+          <w:szCs w:val="24"/>
+          <w:lang w:val="sk-SK"/>
+        </w:rPr>
+      </w:pPr>
+    </w:p>
+    <w:p>
+      <w:pPr>
+        <w:jc w:val="both"/>
+        <w:rPr>
+          <w:rFonts w:ascii="Arial" w:hAnsi="Arial" w:cs="Arial"/>
+          <w:sz w:val="24"/>
+          <w:szCs w:val="24"/>
+          <w:lang w:val="sk-SK"/>
+        </w:rPr>
+      </w:pPr>
+      <w:r>
+        <w:rPr>
+          <w:rFonts w:ascii="Arial" w:hAnsi="Arial" w:cs="Arial"/>
+          <w:sz w:val="24"/>
+          <w:szCs w:val="24"/>
+          <w:lang w:val="sk-SK"/>
+        </w:rPr>
+        <w:t>PDF dokumenty sa skladajú z 3 hlavných častí (</w:t>
+      </w:r>
+      <w:proofErr w:type="spellStart"/>
+      <w:r>
+        <w:rPr>
+          <w:rFonts w:ascii="Arial" w:hAnsi="Arial" w:cs="Arial"/>
+          <w:sz w:val="24"/>
+          <w:szCs w:val="24"/>
+          <w:lang w:val="sk-SK"/>
+        </w:rPr>
+        <w:t>header</w:t>
+      </w:r>
+      <w:proofErr w:type="spellEnd"/>
+      <w:r>
+        <w:rPr>
+          <w:rFonts w:ascii="Arial" w:hAnsi="Arial" w:cs="Arial"/>
+          <w:sz w:val="24"/>
+          <w:szCs w:val="24"/>
+          <w:lang w:val="sk-SK"/>
+        </w:rPr>
+        <w:t xml:space="preserve">, body, trailer). </w:t>
+      </w:r>
+    </w:p>
+    <w:p>
+      <w:pPr>
+        <w:jc w:val="both"/>
+        <w:rPr>
+          <w:rFonts w:ascii="Arial" w:hAnsi="Arial" w:cs="Arial"/>
+          <w:sz w:val="24"/>
+          <w:szCs w:val="24"/>
+          <w:lang w:val="sk-SK"/>
+        </w:rPr>
+      </w:pPr>
+      <w:proofErr w:type="spellStart"/>
+      <w:r>
+        <w:rPr>
+          <w:rFonts w:ascii="Arial" w:hAnsi="Arial" w:cs="Arial"/>
+          <w:b/>
+          <w:bCs/>
+          <w:sz w:val="24"/>
+          <w:szCs w:val="24"/>
+          <w:lang w:val="sk-SK"/>
+        </w:rPr>
+        <w:t>Header</w:t>
+      </w:r>
+      <w:proofErr w:type="spellEnd"/>
+      <w:r>
+        <w:rPr>
+          <w:rFonts w:ascii="Arial" w:hAnsi="Arial" w:cs="Arial"/>
+          <w:b/>
+          <w:bCs/>
+          <w:sz w:val="24"/>
+          <w:szCs w:val="24"/>
+          <w:lang w:val="sk-SK"/>
+        </w:rPr>
+        <w:t xml:space="preserve"> </w:t>
+      </w:r>
+      <w:r>
+        <w:rPr>
+          <w:rFonts w:ascii="Arial" w:hAnsi="Arial" w:cs="Arial"/>
+          <w:sz w:val="24"/>
+          <w:szCs w:val="24"/>
+          <w:lang w:val="sk-SK"/>
+        </w:rPr>
+        <w:t xml:space="preserve">obsahuje informácie o verzii PDF </w:t>
+      </w:r>
+      <w:r>
+        <w:rPr>
+          <w:rFonts w:ascii="Arial" w:hAnsi="Arial" w:cs="Arial"/>
+          <w:sz w:val="24"/>
+          <w:szCs w:val="24"/>
+          <w:lang w:val="sk-SK"/>
+        </w:rPr>
+        <w:t xml:space="preserve">a metadátach (autor, dátum vytvorenia, dátum zmeny, ...) </w:t>
+      </w:r>
+      <w:r>
+        <w:rPr>
+          <w:rFonts w:ascii="Arial" w:hAnsi="Arial" w:cs="Arial"/>
+          <w:sz w:val="24"/>
+          <w:szCs w:val="24"/>
+          <w:lang w:val="sk-SK"/>
+        </w:rPr>
+        <w:t>dokumentu</w:t>
+      </w:r>
+      <w:r>
+        <w:rPr>
+          <w:rFonts w:ascii="Arial" w:hAnsi="Arial" w:cs="Arial"/>
+          <w:sz w:val="24"/>
+          <w:szCs w:val="24"/>
+          <w:lang w:val="sk-SK"/>
+        </w:rPr>
+        <w:t xml:space="preserve">. Verzia dokumentu má formát </w:t>
+      </w:r>
+      <w:r>
+        <w:rPr>
+          <w:rFonts w:ascii="Arial" w:hAnsi="Arial" w:cs="Arial"/>
+          <w:b/>
+          <w:bCs/>
+          <w:sz w:val="24"/>
+          <w:szCs w:val="24"/>
+          <w:lang w:val="sk-SK"/>
+        </w:rPr>
+        <w:t>%PDF-1.7</w:t>
+      </w:r>
+      <w:r>
+        <w:rPr>
+          <w:rFonts w:ascii="Arial" w:hAnsi="Arial" w:cs="Arial"/>
+          <w:sz w:val="24"/>
+          <w:szCs w:val="24"/>
+          <w:lang w:val="sk-SK"/>
+        </w:rPr>
+        <w:t xml:space="preserve">, v tomto prípade by išlo o verziu PDF 1.7. </w:t>
+      </w:r>
+    </w:p>
+    <w:p>
+      <w:pPr>
+        <w:jc w:val="both"/>
+        <w:rPr>
+          <w:rFonts w:ascii="Arial" w:hAnsi="Arial" w:cs="Arial"/>
+          <w:b/>
+          <w:bCs/>
+          <w:sz w:val="24"/>
+          <w:szCs w:val="24"/>
+          <w:lang w:val="sk-SK"/>
+        </w:rPr>
+      </w:pPr>
+      <w:r>
+        <w:rPr>
+          <w:rFonts w:ascii="Arial" w:hAnsi="Arial" w:cs="Arial"/>
+          <w:b/>
+          <w:bCs/>
+          <w:sz w:val="24"/>
+          <w:szCs w:val="24"/>
+          <w:lang w:val="sk-SK"/>
+        </w:rPr>
+        <w:t xml:space="preserve">Body </w:t>
+      </w:r>
+      <w:r>
+        <w:rPr>
+          <w:rFonts w:ascii="Arial" w:hAnsi="Arial" w:cs="Arial"/>
+          <w:sz w:val="24"/>
+          <w:szCs w:val="24"/>
+          <w:lang w:val="sk-SK"/>
+        </w:rPr>
+        <w:t>obsahuje všetky dáta dokumentu, ktoré používateľ vidí. Telo dokumentu obsahuje objekty, ktoré definujú či ide o text, obrázok</w:t>
+      </w:r>
+      <w:r>
+        <w:rPr>
+          <w:rFonts w:ascii="Arial" w:hAnsi="Arial" w:cs="Arial"/>
+          <w:sz w:val="24"/>
+          <w:szCs w:val="24"/>
+          <w:lang w:val="sk-SK"/>
+        </w:rPr>
+        <w:t xml:space="preserve"> a podobne. </w:t>
+      </w:r>
+      <w:r>
+        <w:rPr>
+          <w:rFonts w:ascii="Arial" w:hAnsi="Arial" w:cs="Arial"/>
+          <w:sz w:val="24"/>
+          <w:szCs w:val="24"/>
+          <w:lang w:val="sk-SK"/>
+        </w:rPr>
+        <w:t xml:space="preserve">Príklad objektu je </w:t>
+      </w:r>
+      <w:r>
+        <w:rPr>
+          <w:rFonts w:ascii="Arial" w:hAnsi="Arial" w:cs="Arial"/>
+          <w:sz w:val="24"/>
+          <w:szCs w:val="24"/>
+          <w:lang w:val="sk-SK"/>
+        </w:rPr>
+        <w:t xml:space="preserve">uvedený </w:t>
+      </w:r>
+      <w:r>
+        <w:rPr>
+          <w:rFonts w:ascii="Arial" w:hAnsi="Arial" w:cs="Arial"/>
+          <w:sz w:val="24"/>
+          <w:szCs w:val="24"/>
+          <w:lang w:val="sk-SK"/>
+        </w:rPr>
+        <w:t xml:space="preserve">nižšie. V tomto prípade ide o text stream, s číslom 4 a generáciou 0. Každý objekt sa začína </w:t>
+      </w:r>
+      <w:r>
+        <w:rPr>
+          <w:rFonts w:ascii="Arial" w:hAnsi="Arial" w:cs="Arial"/>
+          <w:b/>
+          <w:bCs/>
+          <w:sz w:val="24"/>
+          <w:szCs w:val="24"/>
+          <w:lang w:val="sk-SK"/>
+        </w:rPr>
+        <w:t xml:space="preserve">&lt;číslo </w:t>
+      </w:r>
+      <w:proofErr w:type="spellStart"/>
+      <w:r>
+        <w:rPr>
+          <w:rFonts w:ascii="Arial" w:hAnsi="Arial" w:cs="Arial"/>
+          <w:b/>
+          <w:bCs/>
+          <w:sz w:val="24"/>
+          <w:szCs w:val="24"/>
+          <w:lang w:val="sk-SK"/>
+        </w:rPr>
+        <w:t>obj</w:t>
+      </w:r>
+      <w:proofErr w:type="spellEnd"/>
+      <w:r>
+        <w:rPr>
+          <w:rFonts w:ascii="Arial" w:hAnsi="Arial" w:cs="Arial"/>
+          <w:b/>
+          <w:bCs/>
+          <w:sz w:val="24"/>
+          <w:szCs w:val="24"/>
+          <w:lang w:val="sk-SK"/>
+        </w:rPr>
+        <w:t xml:space="preserve">&gt; &lt;generácia </w:t>
+      </w:r>
+      <w:proofErr w:type="spellStart"/>
+      <w:r>
+        <w:rPr>
+          <w:rFonts w:ascii="Arial" w:hAnsi="Arial" w:cs="Arial"/>
+          <w:b/>
+          <w:bCs/>
+          <w:sz w:val="24"/>
+          <w:szCs w:val="24"/>
+          <w:lang w:val="sk-SK"/>
+        </w:rPr>
+        <w:t>obj</w:t>
+      </w:r>
+      <w:proofErr w:type="spellEnd"/>
+      <w:r>
+        <w:rPr>
+          <w:rFonts w:ascii="Arial" w:hAnsi="Arial" w:cs="Arial"/>
+          <w:b/>
+          <w:bCs/>
+          <w:sz w:val="24"/>
+          <w:szCs w:val="24"/>
+          <w:lang w:val="sk-SK"/>
+        </w:rPr>
+        <w:t xml:space="preserve">&gt; </w:t>
+      </w:r>
+      <w:proofErr w:type="spellStart"/>
+      <w:r>
+        <w:rPr>
+          <w:rFonts w:ascii="Arial" w:hAnsi="Arial" w:cs="Arial"/>
+          <w:b/>
+          <w:bCs/>
+          <w:sz w:val="24"/>
+          <w:szCs w:val="24"/>
+          <w:lang w:val="sk-SK"/>
+        </w:rPr>
+        <w:t>obj</w:t>
+      </w:r>
+      <w:proofErr w:type="spellEnd"/>
+      <w:r>
+        <w:rPr>
+          <w:rFonts w:ascii="Arial" w:hAnsi="Arial" w:cs="Arial"/>
+          <w:b/>
+          <w:bCs/>
+          <w:sz w:val="24"/>
+          <w:szCs w:val="24"/>
+          <w:lang w:val="sk-SK"/>
+        </w:rPr>
+        <w:t xml:space="preserve"> </w:t>
+      </w:r>
+      <w:r>
+        <w:rPr>
+          <w:rFonts w:ascii="Arial" w:hAnsi="Arial" w:cs="Arial"/>
+          <w:sz w:val="24"/>
+          <w:szCs w:val="24"/>
+          <w:lang w:val="sk-SK"/>
+        </w:rPr>
+        <w:t xml:space="preserve">a končí </w:t>
+      </w:r>
+      <w:proofErr w:type="spellStart"/>
+      <w:r>
+        <w:rPr>
+          <w:rFonts w:ascii="Arial" w:hAnsi="Arial" w:cs="Arial"/>
+          <w:b/>
+          <w:bCs/>
+          <w:sz w:val="24"/>
+          <w:szCs w:val="24"/>
+          <w:lang w:val="sk-SK"/>
+        </w:rPr>
+        <w:t>endobj</w:t>
+      </w:r>
+      <w:proofErr w:type="spellEnd"/>
+      <w:r>
+        <w:rPr>
+          <w:rFonts w:ascii="Arial" w:hAnsi="Arial" w:cs="Arial"/>
+          <w:b/>
+          <w:bCs/>
+          <w:sz w:val="24"/>
+          <w:szCs w:val="24"/>
+          <w:lang w:val="sk-SK"/>
+        </w:rPr>
+        <w:t>.</w:t>
+      </w:r>
+    </w:p>
+    <w:p>
+      <w:pPr>
         <w:jc w:val="center"/>
         <w:rPr>
           <w:rFonts w:ascii="Arial" w:hAnsi="Arial" w:cs="Arial"/>
-          <w:b/>
-          <w:bCs/>
-          <w:lang w:val="sk-SK"/>
-        </w:rPr>
-      </w:pPr>
-      <w:r>
-        <w:rPr>
-          <w:rFonts w:ascii="Arial" w:hAnsi="Arial" w:cs="Arial"/>
-          <w:b/>
-          <w:bCs/>
-          <w:lang w:val="sk-SK"/>
-        </w:rPr>
-        <w:t>PDF File Analyzer</w:t>
-      </w:r>
-    </w:p>
-    <w:p>
-      <w:pPr>
-        <w:rPr>
-          <w:lang w:val="sk-SK"/>
-        </w:rPr>
-      </w:pPr>
-    </w:p>
-    <w:p>
-      <w:pPr>
-        <w:rPr>
-          <w:lang w:val="sk-SK"/>
-        </w:rPr>
-      </w:pPr>
-    </w:p>
-    <w:p>
-      <w:pPr>
-        <w:rPr>
-          <w:lang w:val="sk-SK"/>
-        </w:rPr>
-      </w:pPr>
-    </w:p>
-    <w:p>
-      <w:pPr>
-        <w:rPr>
-          <w:lang w:val="sk-SK"/>
-        </w:rPr>
-      </w:pPr>
-    </w:p>
-    <w:p>
-      <w:pPr>
-        <w:rPr>
-          <w:lang w:val="sk-SK"/>
-        </w:rPr>
-      </w:pPr>
-    </w:p>
-    <w:p>
-      <w:pPr>
-        <w:rPr>
-          <w:lang w:val="sk-SK"/>
-        </w:rPr>
-      </w:pPr>
-    </w:p>
-    <w:p>
-      <w:pPr>
-        <w:rPr>
-          <w:lang w:val="sk-SK"/>
-        </w:rPr>
-      </w:pPr>
-    </w:p>
-    <w:p>
-      <w:pPr>
-        <w:rPr>
-          <w:lang w:val="sk-SK"/>
-        </w:rPr>
-      </w:pPr>
-    </w:p>
-    <w:p>
-      <w:pPr>
-        <w:rPr>
-          <w:lang w:val="sk-SK"/>
-        </w:rPr>
-      </w:pPr>
-    </w:p>
-    <w:p>
-      <w:pPr>
-        <w:rPr>
-          <w:lang w:val="sk-SK"/>
-        </w:rPr>
-      </w:pPr>
-    </w:p>
-    <w:p>
-      <w:pPr>
-        <w:rPr>
-          <w:lang w:val="sk-SK"/>
-        </w:rPr>
-      </w:pPr>
-    </w:p>
-    <w:p>
-      <w:pPr>
-        <w:rPr>
-          <w:lang w:val="sk-SK"/>
-        </w:rPr>
-      </w:pPr>
-    </w:p>
-    <w:p>
-      <w:pPr>
-        <w:rPr>
-          <w:rFonts w:ascii="Arial" w:hAnsi="Arial" w:cs="Arial"/>
-          <w:sz w:val="24"/>
-          <w:szCs w:val="24"/>
-          <w:lang w:val="sk-SK"/>
-        </w:rPr>
-      </w:pPr>
-      <w:r>
-        <w:rPr>
-          <w:rFonts w:ascii="Arial" w:hAnsi="Arial" w:cs="Arial"/>
-          <w:sz w:val="24"/>
-          <w:szCs w:val="24"/>
-          <w:lang w:val="sk-SK"/>
-        </w:rPr>
-        <w:t>Meno: Fedor Viest</w:t>
-      </w:r>
-    </w:p>
-    <w:p>
-      <w:pPr>
-        <w:rPr>
-          <w:rFonts w:ascii="Arial" w:hAnsi="Arial" w:cs="Arial"/>
-          <w:sz w:val="24"/>
-          <w:szCs w:val="24"/>
-          <w:lang w:val="sk-SK"/>
-        </w:rPr>
-      </w:pPr>
-      <w:r>
-        <w:rPr>
-          <w:rFonts w:ascii="Arial" w:hAnsi="Arial" w:cs="Arial"/>
-          <w:sz w:val="24"/>
-          <w:szCs w:val="24"/>
-          <w:lang w:val="sk-SK"/>
-        </w:rPr>
-        <w:t>Predmet: Bezpečnosť informačných technológii</w:t>
-      </w:r>
-    </w:p>
-    <w:p>
-      <w:pPr>
-        <w:rPr>
-          <w:rFonts w:ascii="Arial" w:hAnsi="Arial" w:cs="Arial"/>
-          <w:sz w:val="24"/>
-          <w:szCs w:val="24"/>
-          <w:lang w:val="sk-SK"/>
-        </w:rPr>
-      </w:pPr>
-      <w:r>
-        <w:rPr>
-          <w:rFonts w:ascii="Arial" w:hAnsi="Arial" w:cs="Arial"/>
-          <w:sz w:val="24"/>
-          <w:szCs w:val="24"/>
-          <w:lang w:val="sk-SK"/>
-        </w:rPr>
-        <w:t>Dátum odovzdania: 26.11.2023</w:t>
-      </w:r>
-    </w:p>
-    <w:p>
-      <w:pPr>
-        <w:rPr>
-          <w:rFonts w:ascii="Arial" w:hAnsi="Arial" w:cs="Arial"/>
-          <w:sz w:val="24"/>
-          <w:szCs w:val="24"/>
-          <w:lang w:val="sk-SK"/>
-        </w:rPr>
-      </w:pPr>
-    </w:p>
-    <w:p>
-      <w:pPr>
-        <w:pStyle w:val="Heading1"/>
-        <w:rPr>
-          <w:rFonts w:ascii="Arial" w:hAnsi="Arial" w:cs="Arial"/>
-          <w:b/>
-          <w:bCs/>
-          <w:color w:val="auto"/>
-          <w:lang w:val="sk-SK"/>
-        </w:rPr>
-      </w:pPr>
-      <w:r>
-        <w:rPr>
-          <w:rFonts w:ascii="Arial" w:hAnsi="Arial" w:cs="Arial"/>
-          <w:b/>
-          <w:bCs/>
-          <w:color w:val="auto"/>
-          <w:lang w:val="sk-SK"/>
-        </w:rPr>
-        <w:t>Analýza</w:t>
-      </w:r>
-    </w:p>
-    <w:p>
-      <w:pPr>
-        <w:rPr>
-          <w:lang w:val="sk-SK"/>
-        </w:rPr>
-      </w:pPr>
-    </w:p>
-    <w:p>
-      <w:pPr>
-        <w:jc w:val="both"/>
-        <w:rPr>
-          <w:rFonts w:ascii="Arial" w:hAnsi="Arial" w:cs="Arial"/>
-          <w:sz w:val="24"/>
-          <w:szCs w:val="24"/>
-          <w:lang w:val="sk-SK"/>
-        </w:rPr>
-      </w:pPr>
-      <w:r>
-        <w:rPr>
-          <w:rFonts w:ascii="Arial" w:hAnsi="Arial" w:cs="Arial"/>
-          <w:sz w:val="24"/>
-          <w:szCs w:val="24"/>
-          <w:lang w:val="sk-SK"/>
-        </w:rPr>
-        <w:t xml:space="preserve">V dnešnej dobe je hrozba šírenia škodlivých dokumentov </w:t>
-      </w:r>
-      <w:r>
-        <w:rPr>
-          <w:rFonts w:ascii="Arial" w:hAnsi="Arial" w:cs="Arial"/>
-          <w:sz w:val="24"/>
-          <w:szCs w:val="24"/>
-          <w:lang w:val="sk-SK"/>
-        </w:rPr>
-        <w:t xml:space="preserve">vysoká. Preto je </w:t>
-      </w:r>
-      <w:r>
-        <w:rPr>
-          <w:rFonts w:ascii="Arial" w:hAnsi="Arial" w:cs="Arial"/>
-          <w:sz w:val="24"/>
-          <w:szCs w:val="24"/>
-          <w:lang w:val="sk-SK"/>
-        </w:rPr>
-        <w:t>nevyhnutné analyzovať</w:t>
-      </w:r>
-      <w:r>
-        <w:rPr>
-          <w:rFonts w:ascii="Arial" w:hAnsi="Arial" w:cs="Arial"/>
-          <w:sz w:val="24"/>
-          <w:szCs w:val="24"/>
-          <w:lang w:val="sk-SK"/>
-        </w:rPr>
-        <w:t xml:space="preserve"> zdieľané dokumenty </w:t>
-      </w:r>
-      <w:r>
-        <w:rPr>
-          <w:rFonts w:ascii="Arial" w:hAnsi="Arial" w:cs="Arial"/>
-          <w:sz w:val="24"/>
-          <w:szCs w:val="24"/>
-          <w:lang w:val="sk-SK"/>
-        </w:rPr>
-        <w:t>s cieľom predchádzať potenciálnym škodám</w:t>
-      </w:r>
-      <w:r>
-        <w:rPr>
-          <w:rFonts w:ascii="Arial" w:hAnsi="Arial" w:cs="Arial"/>
-          <w:sz w:val="24"/>
-          <w:szCs w:val="24"/>
-          <w:lang w:val="sk-SK"/>
-        </w:rPr>
-        <w:t xml:space="preserve">, ktoré </w:t>
-      </w:r>
-      <w:r>
-        <w:rPr>
-          <w:rFonts w:ascii="Arial" w:hAnsi="Arial" w:cs="Arial"/>
-          <w:sz w:val="24"/>
-          <w:szCs w:val="24"/>
-          <w:lang w:val="sk-SK"/>
-        </w:rPr>
-        <w:t xml:space="preserve">by mohli tieto </w:t>
-      </w:r>
-      <w:r>
-        <w:rPr>
-          <w:rFonts w:ascii="Arial" w:hAnsi="Arial" w:cs="Arial"/>
-          <w:sz w:val="24"/>
-          <w:szCs w:val="24"/>
-          <w:lang w:val="sk-SK"/>
-        </w:rPr>
-        <w:t>dokumenty spôsobiť.</w:t>
-      </w:r>
-      <w:r>
-        <w:rPr>
-          <w:rFonts w:ascii="Arial" w:hAnsi="Arial" w:cs="Arial"/>
-          <w:sz w:val="24"/>
-          <w:szCs w:val="24"/>
-          <w:lang w:val="sk-SK"/>
-        </w:rPr>
-        <w:t xml:space="preserve"> PDF je jeden z najpoužívanejších a najrozšírenejších formátov dokumentov, či už kvôli kompatibilite s operačnými systémami alebo webovými prehliadačmi. Tento projekt je zameraný na analýzu škodlivých PDF dokumentov.</w:t>
-      </w:r>
-    </w:p>
-    <w:p>
-      <w:pPr>
-        <w:jc w:val="both"/>
-        <w:rPr>
-          <w:rFonts w:ascii="Arial" w:hAnsi="Arial" w:cs="Arial"/>
-          <w:sz w:val="24"/>
-          <w:szCs w:val="24"/>
-          <w:lang w:val="sk-SK"/>
-        </w:rPr>
-      </w:pPr>
-    </w:p>
-    <w:p>
-      <w:pPr>
-        <w:jc w:val="both"/>
-        <w:rPr>
-          <w:rFonts w:ascii="Arial" w:hAnsi="Arial" w:cs="Arial"/>
-          <w:sz w:val="24"/>
-          <w:szCs w:val="24"/>
-          <w:lang w:val="sk-SK"/>
-        </w:rPr>
-      </w:pPr>
-      <w:r>
-        <w:rPr>
-          <w:rFonts w:ascii="Arial" w:hAnsi="Arial" w:cs="Arial"/>
-          <w:sz w:val="24"/>
-          <w:szCs w:val="24"/>
-          <w:lang w:val="sk-SK"/>
-        </w:rPr>
-        <w:t>PDF dokumenty majú pevne danú štruktúru. Vzhľadom na túto známu štruktúru vedia útočníci využiť možnosť vložiť škodlivý kód. Tento kód môže slúžiť na získavanie informácií o používateľovi, sťahovanie súborov alebo programov z URL, alebo na vykonávanie DoS útokov.</w:t>
-      </w:r>
-    </w:p>
-    <w:p>
-      <w:pPr>
-        <w:jc w:val="both"/>
-        <w:rPr>
-          <w:rFonts w:ascii="Arial" w:hAnsi="Arial" w:cs="Arial"/>
-          <w:sz w:val="24"/>
-          <w:szCs w:val="24"/>
-          <w:lang w:val="sk-SK"/>
-        </w:rPr>
-      </w:pPr>
-    </w:p>
-    <w:p>
-      <w:pPr>
-        <w:jc w:val="both"/>
-        <w:rPr>
-          <w:rFonts w:ascii="Arial" w:hAnsi="Arial" w:cs="Arial"/>
-          <w:sz w:val="24"/>
-          <w:szCs w:val="24"/>
-          <w:lang w:val="sk-SK"/>
-        </w:rPr>
-      </w:pPr>
-      <w:r>
-        <w:rPr>
-          <w:rFonts w:ascii="Arial" w:hAnsi="Arial" w:cs="Arial"/>
-          <w:b/>
-          <w:bCs/>
-          <w:sz w:val="24"/>
-          <w:szCs w:val="24"/>
-          <w:lang w:val="sk-SK"/>
-        </w:rPr>
-        <w:t>Štruktúra PDF dokumentov</w:t>
-      </w:r>
-    </w:p>
-    <w:p>
-      <w:pPr>
-        <w:jc w:val="both"/>
-        <w:rPr>
-          <w:rFonts w:ascii="Arial" w:hAnsi="Arial" w:cs="Arial"/>
-          <w:sz w:val="24"/>
-          <w:szCs w:val="24"/>
-          <w:lang w:val="sk-SK"/>
-        </w:rPr>
-      </w:pPr>
-    </w:p>
-    <w:p>
-      <w:pPr>
-        <w:jc w:val="both"/>
-        <w:rPr>
-          <w:rFonts w:ascii="Arial" w:hAnsi="Arial" w:cs="Arial"/>
-          <w:sz w:val="24"/>
-          <w:szCs w:val="24"/>
-          <w:lang w:val="sk-SK"/>
-        </w:rPr>
-      </w:pPr>
-      <w:r>
-        <w:rPr>
-          <w:rFonts w:ascii="Arial" w:hAnsi="Arial" w:cs="Arial"/>
-          <w:sz w:val="24"/>
-          <w:szCs w:val="24"/>
-          <w:lang w:val="sk-SK"/>
-        </w:rPr>
-        <w:t xml:space="preserve">PDF dokumenty sa skladajú z 3 hlavných častí (header, body, trailer). </w:t>
-      </w:r>
-    </w:p>
-    <w:p>
-      <w:pPr>
-        <w:jc w:val="both"/>
-        <w:rPr>
-          <w:rFonts w:ascii="Arial" w:hAnsi="Arial" w:cs="Arial"/>
-          <w:sz w:val="24"/>
-          <w:szCs w:val="24"/>
-          <w:lang w:val="sk-SK"/>
-        </w:rPr>
-      </w:pPr>
-      <w:r>
-        <w:rPr>
-          <w:rFonts w:ascii="Arial" w:hAnsi="Arial" w:cs="Arial"/>
-          <w:b/>
-          <w:bCs/>
-          <w:sz w:val="24"/>
-          <w:szCs w:val="24"/>
-          <w:lang w:val="sk-SK"/>
-        </w:rPr>
-        <w:t xml:space="preserve">Header </w:t>
-      </w:r>
-      <w:r>
-        <w:rPr>
-          <w:rFonts w:ascii="Arial" w:hAnsi="Arial" w:cs="Arial"/>
-          <w:sz w:val="24"/>
-          <w:szCs w:val="24"/>
-          <w:lang w:val="sk-SK"/>
-        </w:rPr>
-        <w:t xml:space="preserve">obsahuje informácie o verzii PDF </w:t>
-      </w:r>
-      <w:r>
-        <w:rPr>
-          <w:rFonts w:ascii="Arial" w:hAnsi="Arial" w:cs="Arial"/>
-          <w:sz w:val="24"/>
-          <w:szCs w:val="24"/>
-          <w:lang w:val="sk-SK"/>
-        </w:rPr>
-        <w:t xml:space="preserve">a metadátach (autor, dátum vytvorenia, dátum zmeny, ...) </w:t>
-      </w:r>
-      <w:r>
-        <w:rPr>
-          <w:rFonts w:ascii="Arial" w:hAnsi="Arial" w:cs="Arial"/>
-          <w:sz w:val="24"/>
-          <w:szCs w:val="24"/>
-          <w:lang w:val="sk-SK"/>
-        </w:rPr>
-        <w:t>dokumentu</w:t>
-      </w:r>
-      <w:r>
-        <w:rPr>
-          <w:rFonts w:ascii="Arial" w:hAnsi="Arial" w:cs="Arial"/>
-          <w:sz w:val="24"/>
-          <w:szCs w:val="24"/>
-          <w:lang w:val="sk-SK"/>
-        </w:rPr>
-        <w:t xml:space="preserve">. Verzia dokumentu má formát </w:t>
-      </w:r>
-      <w:r>
-        <w:rPr>
-          <w:rFonts w:ascii="Arial" w:hAnsi="Arial" w:cs="Arial"/>
-          <w:b/>
-          <w:bCs/>
-          <w:sz w:val="24"/>
-          <w:szCs w:val="24"/>
-          <w:lang w:val="sk-SK"/>
-        </w:rPr>
-        <w:t>%PDF-1.7</w:t>
-      </w:r>
-      <w:r>
-        <w:rPr>
-          <w:rFonts w:ascii="Arial" w:hAnsi="Arial" w:cs="Arial"/>
-          <w:sz w:val="24"/>
-          <w:szCs w:val="24"/>
-          <w:lang w:val="sk-SK"/>
-        </w:rPr>
-        <w:t xml:space="preserve">, v tomto prípade by išlo o verziu PDF 1.7. </w:t>
-      </w:r>
-    </w:p>
-    <w:p>
-      <w:pPr>
-        <w:jc w:val="both"/>
-        <w:rPr>
-          <w:rFonts w:ascii="Arial" w:hAnsi="Arial" w:cs="Arial"/>
-          <w:b/>
-          <w:bCs/>
-          <w:sz w:val="24"/>
-          <w:szCs w:val="24"/>
-          <w:lang w:val="sk-SK"/>
-        </w:rPr>
-      </w:pPr>
-      <w:r>
-        <w:rPr>
-          <w:rFonts w:ascii="Arial" w:hAnsi="Arial" w:cs="Arial"/>
-          <w:b/>
-          <w:bCs/>
-          <w:sz w:val="24"/>
-          <w:szCs w:val="24"/>
-          <w:lang w:val="sk-SK"/>
-        </w:rPr>
-        <w:t xml:space="preserve">Body </w:t>
-      </w:r>
-      <w:r>
-        <w:rPr>
-          <w:rFonts w:ascii="Arial" w:hAnsi="Arial" w:cs="Arial"/>
-          <w:sz w:val="24"/>
-          <w:szCs w:val="24"/>
-          <w:lang w:val="sk-SK"/>
-        </w:rPr>
-        <w:t>obsahuje všetky dáta dokumentu, ktoré používateľ vidí. Telo dokumentu obsahuje objekty, ktoré definujú či ide o text, obrázok</w:t>
-      </w:r>
-      <w:r>
-        <w:rPr>
-          <w:rFonts w:ascii="Arial" w:hAnsi="Arial" w:cs="Arial"/>
-          <w:sz w:val="24"/>
-          <w:szCs w:val="24"/>
-          <w:lang w:val="sk-SK"/>
-        </w:rPr>
-        <w:t xml:space="preserve"> a podobne. </w:t>
-      </w:r>
-      <w:r>
-        <w:rPr>
-          <w:rFonts w:ascii="Arial" w:hAnsi="Arial" w:cs="Arial"/>
-          <w:sz w:val="24"/>
-          <w:szCs w:val="24"/>
-          <w:lang w:val="sk-SK"/>
-        </w:rPr>
-        <w:t xml:space="preserve">Príklad objektu je </w:t>
-      </w:r>
-      <w:r>
-        <w:rPr>
-          <w:rFonts w:ascii="Arial" w:hAnsi="Arial" w:cs="Arial"/>
-          <w:sz w:val="24"/>
-          <w:szCs w:val="24"/>
-          <w:lang w:val="sk-SK"/>
-        </w:rPr>
-        <w:t xml:space="preserve">uvedený </w:t>
-      </w:r>
-      <w:r>
-        <w:rPr>
-          <w:rFonts w:ascii="Arial" w:hAnsi="Arial" w:cs="Arial"/>
-          <w:sz w:val="24"/>
-          <w:szCs w:val="24"/>
-          <w:lang w:val="sk-SK"/>
-        </w:rPr>
-        <w:t xml:space="preserve">nižšie. V tomto prípade ide o text stream, s číslom 4 a generáciou 0. Každý objekt sa začína </w:t>
-      </w:r>
-      <w:r>
-        <w:rPr>
-          <w:rFonts w:ascii="Arial" w:hAnsi="Arial" w:cs="Arial"/>
-          <w:b/>
-          <w:bCs/>
-          <w:sz w:val="24"/>
-          <w:szCs w:val="24"/>
-          <w:lang w:val="sk-SK"/>
-        </w:rPr>
-        <w:t xml:space="preserve">&lt;číslo obj&gt; &lt;generácia obj&gt; obj </w:t>
-      </w:r>
-      <w:r>
-        <w:rPr>
-          <w:rFonts w:ascii="Arial" w:hAnsi="Arial" w:cs="Arial"/>
-          <w:sz w:val="24"/>
-          <w:szCs w:val="24"/>
-          <w:lang w:val="sk-SK"/>
-        </w:rPr>
-        <w:t xml:space="preserve">a končí </w:t>
-      </w:r>
-      <w:r>
-        <w:rPr>
-          <w:rFonts w:ascii="Arial" w:hAnsi="Arial" w:cs="Arial"/>
-          <w:b/>
-          <w:bCs/>
-          <w:sz w:val="24"/>
-          <w:szCs w:val="24"/>
-          <w:lang w:val="sk-SK"/>
-        </w:rPr>
-        <w:t>endobj.</w:t>
-      </w:r>
-    </w:p>
-    <w:p>
-      <w:pPr>
-        <w:jc w:val="center"/>
-        <w:rPr>
-          <w:rFonts w:ascii="Arial" w:hAnsi="Arial" w:cs="Arial"/>
           <w:sz w:val="24"/>
           <w:szCs w:val="24"/>
           <w:lang w:val="sk-SK"/>
@@ -666,6 +710,7 @@
         <w:rPr>
           <w:noProof/>
         </w:rPr>
+        <w:lastRenderedPageBreak/>
         <w:drawing>
           <wp:inline distT="0" distB="0" distL="0" distR="0" wp14:anchorId="4C3D8078" wp14:editId="6E765F78">
             <wp:extent cx="3343275" cy="2181225"/>
@@ -713,17 +758,53 @@
           <w:lang w:val="sk-SK"/>
         </w:rPr>
       </w:pPr>
-      <w:r>
-        <w:rPr>
-          <w:rFonts w:ascii="Arial" w:hAnsi="Arial" w:cs="Arial"/>
-          <w:b/>
-          <w:bCs/>
-          <w:sz w:val="24"/>
-          <w:szCs w:val="24"/>
-          <w:lang w:val="sk-SK"/>
-        </w:rPr>
-        <w:lastRenderedPageBreak/>
-        <w:t>Cross reference table</w:t>
+      <w:proofErr w:type="spellStart"/>
+      <w:r>
+        <w:rPr>
+          <w:rFonts w:ascii="Arial" w:hAnsi="Arial" w:cs="Arial"/>
+          <w:b/>
+          <w:bCs/>
+          <w:sz w:val="24"/>
+          <w:szCs w:val="24"/>
+          <w:lang w:val="sk-SK"/>
+        </w:rPr>
+        <w:t>Cross</w:t>
+      </w:r>
+      <w:proofErr w:type="spellEnd"/>
+      <w:r>
+        <w:rPr>
+          <w:rFonts w:ascii="Arial" w:hAnsi="Arial" w:cs="Arial"/>
+          <w:b/>
+          <w:bCs/>
+          <w:sz w:val="24"/>
+          <w:szCs w:val="24"/>
+          <w:lang w:val="sk-SK"/>
+        </w:rPr>
+        <w:t xml:space="preserve"> </w:t>
+      </w:r>
+      <w:proofErr w:type="spellStart"/>
+      <w:r>
+        <w:rPr>
+          <w:rFonts w:ascii="Arial" w:hAnsi="Arial" w:cs="Arial"/>
+          <w:b/>
+          <w:bCs/>
+          <w:sz w:val="24"/>
+          <w:szCs w:val="24"/>
+          <w:lang w:val="sk-SK"/>
+        </w:rPr>
+        <w:t>reference</w:t>
+      </w:r>
+      <w:proofErr w:type="spellEnd"/>
+      <w:r>
+        <w:rPr>
+          <w:rFonts w:ascii="Arial" w:hAnsi="Arial" w:cs="Arial"/>
+          <w:b/>
+          <w:bCs/>
+          <w:sz w:val="24"/>
+          <w:szCs w:val="24"/>
+          <w:lang w:val="sk-SK"/>
+        </w:rPr>
+        <w:t xml:space="preserve"> table</w:t>
       </w:r>
       <w:r>
         <w:rPr>
@@ -777,7 +858,67 @@
           <w:szCs w:val="24"/>
           <w:lang w:val="sk-SK"/>
         </w:rPr>
-        <w:t xml:space="preserve"> Objekty sú rozdelené do podsekcii, pričom každá podsekcia má svoj vlasný záznam. </w:t>
+        <w:t xml:space="preserve"> Objekty sú rozdelené do </w:t>
+      </w:r>
+      <w:proofErr w:type="spellStart"/>
+      <w:r>
+        <w:rPr>
+          <w:rFonts w:ascii="Arial" w:hAnsi="Arial" w:cs="Arial"/>
+          <w:sz w:val="24"/>
+          <w:szCs w:val="24"/>
+          <w:lang w:val="sk-SK"/>
+        </w:rPr>
+        <w:t>podsekcii</w:t>
+      </w:r>
+      <w:proofErr w:type="spellEnd"/>
+      <w:r>
+        <w:rPr>
+          <w:rFonts w:ascii="Arial" w:hAnsi="Arial" w:cs="Arial"/>
+          <w:sz w:val="24"/>
+          <w:szCs w:val="24"/>
+          <w:lang w:val="sk-SK"/>
+        </w:rPr>
+        <w:t xml:space="preserve">, pričom každá </w:t>
+      </w:r>
+      <w:proofErr w:type="spellStart"/>
+      <w:r>
+        <w:rPr>
+          <w:rFonts w:ascii="Arial" w:hAnsi="Arial" w:cs="Arial"/>
+          <w:sz w:val="24"/>
+          <w:szCs w:val="24"/>
+          <w:lang w:val="sk-SK"/>
+        </w:rPr>
+        <w:t>podsekcia</w:t>
+      </w:r>
+      <w:proofErr w:type="spellEnd"/>
+      <w:r>
+        <w:rPr>
+          <w:rFonts w:ascii="Arial" w:hAnsi="Arial" w:cs="Arial"/>
+          <w:sz w:val="24"/>
+          <w:szCs w:val="24"/>
+          <w:lang w:val="sk-SK"/>
+        </w:rPr>
+        <w:t xml:space="preserve"> má svoj </w:t>
+      </w:r>
+      <w:proofErr w:type="spellStart"/>
+      <w:r>
+        <w:rPr>
+          <w:rFonts w:ascii="Arial" w:hAnsi="Arial" w:cs="Arial"/>
+          <w:sz w:val="24"/>
+          <w:szCs w:val="24"/>
+          <w:lang w:val="sk-SK"/>
+        </w:rPr>
+        <w:t>vlasný</w:t>
+      </w:r>
+      <w:proofErr w:type="spellEnd"/>
+      <w:r>
+        <w:rPr>
+          <w:rFonts w:ascii="Arial" w:hAnsi="Arial" w:cs="Arial"/>
+          <w:sz w:val="24"/>
+          <w:szCs w:val="24"/>
+          <w:lang w:val="sk-SK"/>
+        </w:rPr>
+        <w:t xml:space="preserve"> záznam. </w:t>
       </w:r>
       <w:r>
         <w:rPr>
@@ -815,6 +956,7 @@
         </w:rPr>
         <w:t xml:space="preserve"> kde sa </w:t>
       </w:r>
+      <w:proofErr w:type="spellStart"/>
       <w:r>
         <w:rPr>
           <w:rFonts w:ascii="Arial" w:hAnsi="Arial" w:cs="Arial"/>
@@ -831,8 +973,19 @@
           <w:szCs w:val="24"/>
           <w:lang w:val="sk-SK"/>
         </w:rPr>
-        <w:t xml:space="preserve">sekcia začína. Druhé číslo označuje počet objektov v </w:t>
-      </w:r>
+        <w:t>sekcia</w:t>
+      </w:r>
+      <w:proofErr w:type="spellEnd"/>
+      <w:r>
+        <w:rPr>
+          <w:rFonts w:ascii="Arial" w:hAnsi="Arial" w:cs="Arial"/>
+          <w:sz w:val="24"/>
+          <w:szCs w:val="24"/>
+          <w:lang w:val="sk-SK"/>
+        </w:rPr>
+        <w:t xml:space="preserve"> začína. Druhé číslo označuje počet objektov v </w:t>
+      </w:r>
+      <w:proofErr w:type="spellStart"/>
       <w:r>
         <w:rPr>
           <w:rFonts w:ascii="Arial" w:hAnsi="Arial" w:cs="Arial"/>
@@ -849,27 +1002,101 @@
           <w:szCs w:val="24"/>
           <w:lang w:val="sk-SK"/>
         </w:rPr>
-        <w:t>sekcii.</w:t>
-      </w:r>
-      <w:r>
-        <w:rPr>
-          <w:rFonts w:ascii="Arial" w:hAnsi="Arial" w:cs="Arial"/>
-          <w:sz w:val="24"/>
-          <w:szCs w:val="24"/>
-          <w:lang w:val="sk-SK"/>
-        </w:rPr>
-        <w:t xml:space="preserve"> Prvých 10 bajtov v zázname definujú offset objektu od začiatku PDF dokumentu. Ďalších 5 bajtov označuje generáciu objektu. Ako posledné nasleduje flag </w:t>
-      </w:r>
-      <w:r>
-        <w:rPr>
-          <w:rFonts w:ascii="Arial" w:hAnsi="Arial" w:cs="Arial"/>
-          <w:b/>
-          <w:bCs/>
-          <w:sz w:val="24"/>
-          <w:szCs w:val="24"/>
-          <w:lang w:val="sk-SK"/>
-        </w:rPr>
-        <w:t>„f“ (free)</w:t>
+        <w:t>sekcii</w:t>
+      </w:r>
+      <w:proofErr w:type="spellEnd"/>
+      <w:r>
+        <w:rPr>
+          <w:rFonts w:ascii="Arial" w:hAnsi="Arial" w:cs="Arial"/>
+          <w:sz w:val="24"/>
+          <w:szCs w:val="24"/>
+          <w:lang w:val="sk-SK"/>
+        </w:rPr>
+        <w:t>.</w:t>
+      </w:r>
+      <w:r>
+        <w:rPr>
+          <w:rFonts w:ascii="Arial" w:hAnsi="Arial" w:cs="Arial"/>
+          <w:sz w:val="24"/>
+          <w:szCs w:val="24"/>
+          <w:lang w:val="sk-SK"/>
+        </w:rPr>
+        <w:t xml:space="preserve"> Prvých 10 bajtov v zázname definujú </w:t>
+      </w:r>
+      <w:proofErr w:type="spellStart"/>
+      <w:r>
+        <w:rPr>
+          <w:rFonts w:ascii="Arial" w:hAnsi="Arial" w:cs="Arial"/>
+          <w:sz w:val="24"/>
+          <w:szCs w:val="24"/>
+          <w:lang w:val="sk-SK"/>
+        </w:rPr>
+        <w:t>offset</w:t>
+      </w:r>
+      <w:proofErr w:type="spellEnd"/>
+      <w:r>
+        <w:rPr>
+          <w:rFonts w:ascii="Arial" w:hAnsi="Arial" w:cs="Arial"/>
+          <w:sz w:val="24"/>
+          <w:szCs w:val="24"/>
+          <w:lang w:val="sk-SK"/>
+        </w:rPr>
+        <w:t xml:space="preserve"> objektu od začiatku PDF dokumentu. Ďalších 5 bajtov označuje generáciu objektu. Ako posledné nasleduje </w:t>
+      </w:r>
+      <w:proofErr w:type="spellStart"/>
+      <w:r>
+        <w:rPr>
+          <w:rFonts w:ascii="Arial" w:hAnsi="Arial" w:cs="Arial"/>
+          <w:sz w:val="24"/>
+          <w:szCs w:val="24"/>
+          <w:lang w:val="sk-SK"/>
+        </w:rPr>
+        <w:t>flag</w:t>
+      </w:r>
+      <w:proofErr w:type="spellEnd"/>
+      <w:r>
+        <w:rPr>
+          <w:rFonts w:ascii="Arial" w:hAnsi="Arial" w:cs="Arial"/>
+          <w:sz w:val="24"/>
+          <w:szCs w:val="24"/>
+          <w:lang w:val="sk-SK"/>
+        </w:rPr>
+        <w:t xml:space="preserve"> </w:t>
+      </w:r>
+      <w:r>
+        <w:rPr>
+          <w:rFonts w:ascii="Arial" w:hAnsi="Arial" w:cs="Arial"/>
+          <w:b/>
+          <w:bCs/>
+          <w:sz w:val="24"/>
+          <w:szCs w:val="24"/>
+          <w:lang w:val="sk-SK"/>
+        </w:rPr>
+        <w:t>„f“ (</w:t>
+      </w:r>
+      <w:proofErr w:type="spellStart"/>
+      <w:r>
+        <w:rPr>
+          <w:rFonts w:ascii="Arial" w:hAnsi="Arial" w:cs="Arial"/>
+          <w:b/>
+          <w:bCs/>
+          <w:sz w:val="24"/>
+          <w:szCs w:val="24"/>
+          <w:lang w:val="sk-SK"/>
+        </w:rPr>
+        <w:t>free</w:t>
+      </w:r>
+      <w:proofErr w:type="spellEnd"/>
+      <w:r>
+        <w:rPr>
+          <w:rFonts w:ascii="Arial" w:hAnsi="Arial" w:cs="Arial"/>
+          <w:b/>
+          <w:bCs/>
+          <w:sz w:val="24"/>
+          <w:szCs w:val="24"/>
+          <w:lang w:val="sk-SK"/>
+        </w:rPr>
+        <w:t>)</w:t>
       </w:r>
       <w:r>
         <w:rPr>
@@ -889,16 +1116,60 @@
           <w:szCs w:val="24"/>
           <w:lang w:val="sk-SK"/>
         </w:rPr>
-        <w:t xml:space="preserve">„n“ (in use). </w:t>
-      </w:r>
-      <w:r>
-        <w:rPr>
-          <w:rFonts w:ascii="Arial" w:hAnsi="Arial" w:cs="Arial"/>
-          <w:sz w:val="24"/>
-          <w:szCs w:val="24"/>
-          <w:lang w:val="sk-SK"/>
-        </w:rPr>
-        <w:t>V tomto prípade je v dokumente jedna podsekcia, ktorá obsahuje 7 objektov, pričom každý má generáciu 0.</w:t>
+        <w:t xml:space="preserve">„n“ (in </w:t>
+      </w:r>
+      <w:proofErr w:type="spellStart"/>
+      <w:r>
+        <w:rPr>
+          <w:rFonts w:ascii="Arial" w:hAnsi="Arial" w:cs="Arial"/>
+          <w:b/>
+          <w:bCs/>
+          <w:sz w:val="24"/>
+          <w:szCs w:val="24"/>
+          <w:lang w:val="sk-SK"/>
+        </w:rPr>
+        <w:t>use</w:t>
+      </w:r>
+      <w:proofErr w:type="spellEnd"/>
+      <w:r>
+        <w:rPr>
+          <w:rFonts w:ascii="Arial" w:hAnsi="Arial" w:cs="Arial"/>
+          <w:b/>
+          <w:bCs/>
+          <w:sz w:val="24"/>
+          <w:szCs w:val="24"/>
+          <w:lang w:val="sk-SK"/>
+        </w:rPr>
+        <w:t xml:space="preserve">). </w:t>
+      </w:r>
+      <w:r>
+        <w:rPr>
+          <w:rFonts w:ascii="Arial" w:hAnsi="Arial" w:cs="Arial"/>
+          <w:sz w:val="24"/>
+          <w:szCs w:val="24"/>
+          <w:lang w:val="sk-SK"/>
+        </w:rPr>
+        <w:t xml:space="preserve">V tomto prípade je v dokumente jedna </w:t>
+      </w:r>
+      <w:proofErr w:type="spellStart"/>
+      <w:r>
+        <w:rPr>
+          <w:rFonts w:ascii="Arial" w:hAnsi="Arial" w:cs="Arial"/>
+          <w:sz w:val="24"/>
+          <w:szCs w:val="24"/>
+          <w:lang w:val="sk-SK"/>
+        </w:rPr>
+        <w:t>podsekcia</w:t>
+      </w:r>
+      <w:proofErr w:type="spellEnd"/>
+      <w:r>
+        <w:rPr>
+          <w:rFonts w:ascii="Arial" w:hAnsi="Arial" w:cs="Arial"/>
+          <w:sz w:val="24"/>
+          <w:szCs w:val="24"/>
+          <w:lang w:val="sk-SK"/>
+        </w:rPr>
+        <w:t>, ktorá obsahuje 7 objektov, pričom každý má generáciu 0.</w:t>
       </w:r>
     </w:p>
     <w:p>
@@ -989,7 +1260,47 @@
           <w:szCs w:val="24"/>
           <w:lang w:val="sk-SK"/>
         </w:rPr>
-        <w:t xml:space="preserve">pozíciu cross reference table. Posledný riadok v trailer je </w:t>
+        <w:t xml:space="preserve">pozíciu </w:t>
+      </w:r>
+      <w:proofErr w:type="spellStart"/>
+      <w:r>
+        <w:rPr>
+          <w:rFonts w:ascii="Arial" w:hAnsi="Arial" w:cs="Arial"/>
+          <w:sz w:val="24"/>
+          <w:szCs w:val="24"/>
+          <w:lang w:val="sk-SK"/>
+        </w:rPr>
+        <w:t>cross</w:t>
+      </w:r>
+      <w:proofErr w:type="spellEnd"/>
+      <w:r>
+        <w:rPr>
+          <w:rFonts w:ascii="Arial" w:hAnsi="Arial" w:cs="Arial"/>
+          <w:sz w:val="24"/>
+          <w:szCs w:val="24"/>
+          <w:lang w:val="sk-SK"/>
+        </w:rPr>
+        <w:t xml:space="preserve"> </w:t>
+      </w:r>
+      <w:proofErr w:type="spellStart"/>
+      <w:r>
+        <w:rPr>
+          <w:rFonts w:ascii="Arial" w:hAnsi="Arial" w:cs="Arial"/>
+          <w:sz w:val="24"/>
+          <w:szCs w:val="24"/>
+          <w:lang w:val="sk-SK"/>
+        </w:rPr>
+        <w:t>reference</w:t>
+      </w:r>
+      <w:proofErr w:type="spellEnd"/>
+      <w:r>
+        <w:rPr>
+          <w:rFonts w:ascii="Arial" w:hAnsi="Arial" w:cs="Arial"/>
+          <w:sz w:val="24"/>
+          <w:szCs w:val="24"/>
+          <w:lang w:val="sk-SK"/>
+        </w:rPr>
+        <w:t xml:space="preserve"> table. Posledný riadok v trailer je </w:t>
       </w:r>
       <w:r>
         <w:rPr>
@@ -1092,6 +1403,7 @@
           <w:color w:val="auto"/>
           <w:lang w:val="sk-SK"/>
         </w:rPr>
+        <w:lastRenderedPageBreak/>
         <w:t>Detekcia škodlivých PDF dokumentov</w:t>
       </w:r>
     </w:p>
@@ -1190,7 +1502,27 @@
           <w:szCs w:val="24"/>
           <w:lang w:val="sk-SK"/>
         </w:rPr>
-        <w:t xml:space="preserve"> nejakú škodlivú činnosť. Jedným z hlavných útokov je vloženie javascript kódu. Jednoduchý</w:t>
+        <w:t xml:space="preserve"> nejakú škodlivú činnosť. Jedným z hlavných útokov je vloženie </w:t>
+      </w:r>
+      <w:proofErr w:type="spellStart"/>
+      <w:r>
+        <w:rPr>
+          <w:rFonts w:ascii="Arial" w:hAnsi="Arial" w:cs="Arial"/>
+          <w:sz w:val="24"/>
+          <w:szCs w:val="24"/>
+          <w:lang w:val="sk-SK"/>
+        </w:rPr>
+        <w:t>javascript</w:t>
+      </w:r>
+      <w:proofErr w:type="spellEnd"/>
+      <w:r>
+        <w:rPr>
+          <w:rFonts w:ascii="Arial" w:hAnsi="Arial" w:cs="Arial"/>
+          <w:sz w:val="24"/>
+          <w:szCs w:val="24"/>
+          <w:lang w:val="sk-SK"/>
+        </w:rPr>
+        <w:t xml:space="preserve"> kódu. Jednoduchý</w:t>
       </w:r>
       <w:r>
         <w:rPr>
@@ -1226,25 +1558,105 @@
           <w:szCs w:val="24"/>
           <w:lang w:val="sk-SK"/>
         </w:rPr>
-        <w:t xml:space="preserve"> typ objektu na Action a</w:t>
-      </w:r>
-      <w:r>
-        <w:rPr>
-          <w:rFonts w:ascii="Arial" w:hAnsi="Arial" w:cs="Arial"/>
-          <w:sz w:val="24"/>
-          <w:szCs w:val="24"/>
-          <w:lang w:val="sk-SK"/>
-        </w:rPr>
-        <w:t> pridanie škodlivého javascript kódu ako text</w:t>
-      </w:r>
-      <w:r>
-        <w:rPr>
-          <w:rFonts w:ascii="Arial" w:hAnsi="Arial" w:cs="Arial"/>
-          <w:sz w:val="24"/>
-          <w:szCs w:val="24"/>
-          <w:lang w:val="sk-SK"/>
-        </w:rPr>
-        <w:t>. PDF dokumenty vedia vykonávať javascript kód a tým, že objekt je typu Action, tak sa takýto kód vykoná</w:t>
+        <w:t xml:space="preserve"> typ objektu na </w:t>
+      </w:r>
+      <w:proofErr w:type="spellStart"/>
+      <w:r>
+        <w:rPr>
+          <w:rFonts w:ascii="Arial" w:hAnsi="Arial" w:cs="Arial"/>
+          <w:sz w:val="24"/>
+          <w:szCs w:val="24"/>
+          <w:lang w:val="sk-SK"/>
+        </w:rPr>
+        <w:t>Action</w:t>
+      </w:r>
+      <w:proofErr w:type="spellEnd"/>
+      <w:r>
+        <w:rPr>
+          <w:rFonts w:ascii="Arial" w:hAnsi="Arial" w:cs="Arial"/>
+          <w:sz w:val="24"/>
+          <w:szCs w:val="24"/>
+          <w:lang w:val="sk-SK"/>
+        </w:rPr>
+        <w:t xml:space="preserve"> a</w:t>
+      </w:r>
+      <w:r>
+        <w:rPr>
+          <w:rFonts w:ascii="Arial" w:hAnsi="Arial" w:cs="Arial"/>
+          <w:sz w:val="24"/>
+          <w:szCs w:val="24"/>
+          <w:lang w:val="sk-SK"/>
+        </w:rPr>
+        <w:t xml:space="preserve"> pridanie škodlivého </w:t>
+      </w:r>
+      <w:proofErr w:type="spellStart"/>
+      <w:r>
+        <w:rPr>
+          <w:rFonts w:ascii="Arial" w:hAnsi="Arial" w:cs="Arial"/>
+          <w:sz w:val="24"/>
+          <w:szCs w:val="24"/>
+          <w:lang w:val="sk-SK"/>
+        </w:rPr>
+        <w:t>javascript</w:t>
+      </w:r>
+      <w:proofErr w:type="spellEnd"/>
+      <w:r>
+        <w:rPr>
+          <w:rFonts w:ascii="Arial" w:hAnsi="Arial" w:cs="Arial"/>
+          <w:sz w:val="24"/>
+          <w:szCs w:val="24"/>
+          <w:lang w:val="sk-SK"/>
+        </w:rPr>
+        <w:t xml:space="preserve"> kódu ako text</w:t>
+      </w:r>
+      <w:r>
+        <w:rPr>
+          <w:rFonts w:ascii="Arial" w:hAnsi="Arial" w:cs="Arial"/>
+          <w:sz w:val="24"/>
+          <w:szCs w:val="24"/>
+          <w:lang w:val="sk-SK"/>
+        </w:rPr>
+        <w:t xml:space="preserve">. PDF dokumenty vedia vykonávať </w:t>
+      </w:r>
+      <w:proofErr w:type="spellStart"/>
+      <w:r>
+        <w:rPr>
+          <w:rFonts w:ascii="Arial" w:hAnsi="Arial" w:cs="Arial"/>
+          <w:sz w:val="24"/>
+          <w:szCs w:val="24"/>
+          <w:lang w:val="sk-SK"/>
+        </w:rPr>
+        <w:t>javascript</w:t>
+      </w:r>
+      <w:proofErr w:type="spellEnd"/>
+      <w:r>
+        <w:rPr>
+          <w:rFonts w:ascii="Arial" w:hAnsi="Arial" w:cs="Arial"/>
+          <w:sz w:val="24"/>
+          <w:szCs w:val="24"/>
+          <w:lang w:val="sk-SK"/>
+        </w:rPr>
+        <w:t xml:space="preserve"> kód a tým, že objekt je typu </w:t>
+      </w:r>
+      <w:proofErr w:type="spellStart"/>
+      <w:r>
+        <w:rPr>
+          <w:rFonts w:ascii="Arial" w:hAnsi="Arial" w:cs="Arial"/>
+          <w:sz w:val="24"/>
+          <w:szCs w:val="24"/>
+          <w:lang w:val="sk-SK"/>
+        </w:rPr>
+        <w:t>Action</w:t>
+      </w:r>
+      <w:proofErr w:type="spellEnd"/>
+      <w:r>
+        <w:rPr>
+          <w:rFonts w:ascii="Arial" w:hAnsi="Arial" w:cs="Arial"/>
+          <w:sz w:val="24"/>
+          <w:szCs w:val="24"/>
+          <w:lang w:val="sk-SK"/>
+        </w:rPr>
+        <w:t>, tak sa takýto kód vykoná</w:t>
       </w:r>
       <w:r>
         <w:rPr>
@@ -1270,7 +1682,6 @@
         <w:rPr>
           <w:noProof/>
         </w:rPr>
-        <w:lastRenderedPageBreak/>
         <w:drawing>
           <wp:inline distT="0" distB="0" distL="0" distR="0" wp14:anchorId="4831F723" wp14:editId="7FD444B4">
             <wp:extent cx="5943600" cy="2111375"/>
@@ -1385,8 +1796,21 @@
           <w:szCs w:val="24"/>
           <w:lang w:val="sk-SK"/>
         </w:rPr>
-        <w:t>/Type /Action</w:t>
-      </w:r>
+        <w:t>/Type /</w:t>
+      </w:r>
+      <w:proofErr w:type="spellStart"/>
+      <w:r>
+        <w:rPr>
+          <w:rFonts w:ascii="Arial" w:hAnsi="Arial" w:cs="Arial"/>
+          <w:b/>
+          <w:bCs/>
+          <w:sz w:val="24"/>
+          <w:szCs w:val="24"/>
+          <w:lang w:val="sk-SK"/>
+        </w:rPr>
+        <w:t>Action</w:t>
+      </w:r>
+      <w:proofErr w:type="spellEnd"/>
       <w:r>
         <w:rPr>
           <w:rFonts w:ascii="Arial" w:hAnsi="Arial" w:cs="Arial"/>
@@ -1488,7 +1912,147 @@
           <w:szCs w:val="24"/>
           <w:lang w:val="sk-SK"/>
         </w:rPr>
-        <w:t xml:space="preserve"> objektu. Subtype môže byť napríklad javascript, submitform, uri, gotor, gotoe, importdata, launch. </w:t>
+        <w:t xml:space="preserve"> objektu. Subtype môže byť napríklad </w:t>
+      </w:r>
+      <w:proofErr w:type="spellStart"/>
+      <w:r>
+        <w:rPr>
+          <w:rFonts w:ascii="Arial" w:hAnsi="Arial" w:cs="Arial"/>
+          <w:sz w:val="24"/>
+          <w:szCs w:val="24"/>
+          <w:lang w:val="sk-SK"/>
+        </w:rPr>
+        <w:t>javascript</w:t>
+      </w:r>
+      <w:proofErr w:type="spellEnd"/>
+      <w:r>
+        <w:rPr>
+          <w:rFonts w:ascii="Arial" w:hAnsi="Arial" w:cs="Arial"/>
+          <w:sz w:val="24"/>
+          <w:szCs w:val="24"/>
+          <w:lang w:val="sk-SK"/>
+        </w:rPr>
+        <w:t xml:space="preserve">, </w:t>
+      </w:r>
+      <w:proofErr w:type="spellStart"/>
+      <w:r>
+        <w:rPr>
+          <w:rFonts w:ascii="Arial" w:hAnsi="Arial" w:cs="Arial"/>
+          <w:sz w:val="24"/>
+          <w:szCs w:val="24"/>
+          <w:lang w:val="sk-SK"/>
+        </w:rPr>
+        <w:t>submitform</w:t>
+      </w:r>
+      <w:proofErr w:type="spellEnd"/>
+      <w:r>
+        <w:rPr>
+          <w:rFonts w:ascii="Arial" w:hAnsi="Arial" w:cs="Arial"/>
+          <w:sz w:val="24"/>
+          <w:szCs w:val="24"/>
+          <w:lang w:val="sk-SK"/>
+        </w:rPr>
+        <w:t xml:space="preserve">, </w:t>
+      </w:r>
+      <w:proofErr w:type="spellStart"/>
+      <w:r>
+        <w:rPr>
+          <w:rFonts w:ascii="Arial" w:hAnsi="Arial" w:cs="Arial"/>
+          <w:sz w:val="24"/>
+          <w:szCs w:val="24"/>
+          <w:lang w:val="sk-SK"/>
+        </w:rPr>
+        <w:t>uri</w:t>
+      </w:r>
+      <w:proofErr w:type="spellEnd"/>
+      <w:r>
+        <w:rPr>
+          <w:rFonts w:ascii="Arial" w:hAnsi="Arial" w:cs="Arial"/>
+          <w:sz w:val="24"/>
+          <w:szCs w:val="24"/>
+          <w:lang w:val="sk-SK"/>
+        </w:rPr>
+        <w:t xml:space="preserve">, </w:t>
+      </w:r>
+      <w:proofErr w:type="spellStart"/>
+      <w:r>
+        <w:rPr>
+          <w:rFonts w:ascii="Arial" w:hAnsi="Arial" w:cs="Arial"/>
+          <w:sz w:val="24"/>
+          <w:szCs w:val="24"/>
+          <w:lang w:val="sk-SK"/>
+        </w:rPr>
+        <w:t>gotor</w:t>
+      </w:r>
+      <w:proofErr w:type="spellEnd"/>
+      <w:r>
+        <w:rPr>
+          <w:rFonts w:ascii="Arial" w:hAnsi="Arial" w:cs="Arial"/>
+          <w:sz w:val="24"/>
+          <w:szCs w:val="24"/>
+          <w:lang w:val="sk-SK"/>
+        </w:rPr>
+        <w:t xml:space="preserve">, </w:t>
+      </w:r>
+      <w:proofErr w:type="spellStart"/>
+      <w:r>
+        <w:rPr>
+          <w:rFonts w:ascii="Arial" w:hAnsi="Arial" w:cs="Arial"/>
+          <w:sz w:val="24"/>
+          <w:szCs w:val="24"/>
+          <w:lang w:val="sk-SK"/>
+        </w:rPr>
+        <w:t>gotoe</w:t>
+      </w:r>
+      <w:proofErr w:type="spellEnd"/>
+      <w:r>
+        <w:rPr>
+          <w:rFonts w:ascii="Arial" w:hAnsi="Arial" w:cs="Arial"/>
+          <w:sz w:val="24"/>
+          <w:szCs w:val="24"/>
+          <w:lang w:val="sk-SK"/>
+        </w:rPr>
+        <w:t xml:space="preserve">, </w:t>
+      </w:r>
+      <w:proofErr w:type="spellStart"/>
+      <w:r>
+        <w:rPr>
+          <w:rFonts w:ascii="Arial" w:hAnsi="Arial" w:cs="Arial"/>
+          <w:sz w:val="24"/>
+          <w:szCs w:val="24"/>
+          <w:lang w:val="sk-SK"/>
+        </w:rPr>
+        <w:t>importdata</w:t>
+      </w:r>
+      <w:proofErr w:type="spellEnd"/>
+      <w:r>
+        <w:rPr>
+          <w:rFonts w:ascii="Arial" w:hAnsi="Arial" w:cs="Arial"/>
+          <w:sz w:val="24"/>
+          <w:szCs w:val="24"/>
+          <w:lang w:val="sk-SK"/>
+        </w:rPr>
+        <w:t xml:space="preserve">, </w:t>
+      </w:r>
+      <w:proofErr w:type="spellStart"/>
+      <w:r>
+        <w:rPr>
+          <w:rFonts w:ascii="Arial" w:hAnsi="Arial" w:cs="Arial"/>
+          <w:sz w:val="24"/>
+          <w:szCs w:val="24"/>
+          <w:lang w:val="sk-SK"/>
+        </w:rPr>
+        <w:t>launch</w:t>
+      </w:r>
+      <w:proofErr w:type="spellEnd"/>
+      <w:r>
+        <w:rPr>
+          <w:rFonts w:ascii="Arial" w:hAnsi="Arial" w:cs="Arial"/>
+          <w:sz w:val="24"/>
+          <w:szCs w:val="24"/>
+          <w:lang w:val="sk-SK"/>
+        </w:rPr>
+        <w:t xml:space="preserve">. </w:t>
       </w:r>
     </w:p>
     <w:p>
@@ -1552,7 +2116,27 @@
           <w:szCs w:val="24"/>
           <w:lang w:val="sk-SK"/>
         </w:rPr>
-        <w:t xml:space="preserve">, že PDFko bolo vygenerované </w:t>
+        <w:t xml:space="preserve">, že </w:t>
+      </w:r>
+      <w:proofErr w:type="spellStart"/>
+      <w:r>
+        <w:rPr>
+          <w:rFonts w:ascii="Arial" w:hAnsi="Arial" w:cs="Arial"/>
+          <w:sz w:val="24"/>
+          <w:szCs w:val="24"/>
+          <w:lang w:val="sk-SK"/>
+        </w:rPr>
+        <w:t>PDFko</w:t>
+      </w:r>
+      <w:proofErr w:type="spellEnd"/>
+      <w:r>
+        <w:rPr>
+          <w:rFonts w:ascii="Arial" w:hAnsi="Arial" w:cs="Arial"/>
+          <w:sz w:val="24"/>
+          <w:szCs w:val="24"/>
+          <w:lang w:val="sk-SK"/>
+        </w:rPr>
+        <w:t xml:space="preserve"> bolo vygenerované </w:t>
       </w:r>
       <w:r>
         <w:rPr>
@@ -1597,7 +2181,27 @@
           <w:szCs w:val="24"/>
           <w:lang w:val="sk-SK"/>
         </w:rPr>
-        <w:t>Vľavo sú metadáta mnou vygenerovaného PDF z wordu a vpravo sú metadáta škodlivého PDF dokumentu.</w:t>
+        <w:t>Vľavo sú metadáta mnou vygenerovaného PDF z </w:t>
+      </w:r>
+      <w:proofErr w:type="spellStart"/>
+      <w:r>
+        <w:rPr>
+          <w:rFonts w:ascii="Arial" w:hAnsi="Arial" w:cs="Arial"/>
+          <w:sz w:val="24"/>
+          <w:szCs w:val="24"/>
+          <w:lang w:val="sk-SK"/>
+        </w:rPr>
+        <w:t>wordu</w:t>
+      </w:r>
+      <w:proofErr w:type="spellEnd"/>
+      <w:r>
+        <w:rPr>
+          <w:rFonts w:ascii="Arial" w:hAnsi="Arial" w:cs="Arial"/>
+          <w:sz w:val="24"/>
+          <w:szCs w:val="24"/>
+          <w:lang w:val="sk-SK"/>
+        </w:rPr>
+        <w:t xml:space="preserve"> a vpravo sú metadáta škodlivého PDF dokumentu.</w:t>
       </w:r>
     </w:p>
     <w:p>
@@ -1613,6 +2217,7 @@
         <w:rPr>
           <w:noProof/>
         </w:rPr>
+        <w:lastRenderedPageBreak/>
         <w:drawing>
           <wp:inline distT="0" distB="0" distL="0" distR="0" wp14:anchorId="754CBA7C" wp14:editId="1B9B1711">
             <wp:extent cx="2924175" cy="2562225"/>
@@ -1744,7 +2349,6 @@
           <w:color w:val="auto"/>
           <w:lang w:val="sk-SK"/>
         </w:rPr>
-        <w:lastRenderedPageBreak/>
         <w:t>Riešenie</w:t>
       </w:r>
     </w:p>
@@ -1771,7 +2375,67 @@
           <w:szCs w:val="24"/>
           <w:lang w:val="sk-SK"/>
         </w:rPr>
-        <w:t xml:space="preserve">Z dôvodu, že obeťami škodlivých súborov sú väčšinou ne-informatici / nie technicky zdatní ľudia, riešenie je realizované formou webovej aplikácie. Aplikácia pozostáva z jednoduchého file upload, kde si používatelia vyberú súbor zo svojho stroja a dostanú výslednú správu o metadátach dokumentu a bezpečnosti dokumentu. </w:t>
+        <w:t xml:space="preserve">Z dôvodu, že obeťami škodlivých súborov sú väčšinou </w:t>
+      </w:r>
+      <w:proofErr w:type="spellStart"/>
+      <w:r>
+        <w:rPr>
+          <w:rFonts w:ascii="Arial" w:hAnsi="Arial" w:cs="Arial"/>
+          <w:sz w:val="24"/>
+          <w:szCs w:val="24"/>
+          <w:lang w:val="sk-SK"/>
+        </w:rPr>
+        <w:t>ne</w:t>
+      </w:r>
+      <w:proofErr w:type="spellEnd"/>
+      <w:r>
+        <w:rPr>
+          <w:rFonts w:ascii="Arial" w:hAnsi="Arial" w:cs="Arial"/>
+          <w:sz w:val="24"/>
+          <w:szCs w:val="24"/>
+          <w:lang w:val="sk-SK"/>
+        </w:rPr>
+        <w:t xml:space="preserve">-informatici / nie technicky zdatní ľudia, riešenie je realizované formou webovej aplikácie. Aplikácia pozostáva z jednoduchého </w:t>
+      </w:r>
+      <w:proofErr w:type="spellStart"/>
+      <w:r>
+        <w:rPr>
+          <w:rFonts w:ascii="Arial" w:hAnsi="Arial" w:cs="Arial"/>
+          <w:sz w:val="24"/>
+          <w:szCs w:val="24"/>
+          <w:lang w:val="sk-SK"/>
+        </w:rPr>
+        <w:t>file</w:t>
+      </w:r>
+      <w:proofErr w:type="spellEnd"/>
+      <w:r>
+        <w:rPr>
+          <w:rFonts w:ascii="Arial" w:hAnsi="Arial" w:cs="Arial"/>
+          <w:sz w:val="24"/>
+          <w:szCs w:val="24"/>
+          <w:lang w:val="sk-SK"/>
+        </w:rPr>
+        <w:t xml:space="preserve"> </w:t>
+      </w:r>
+      <w:proofErr w:type="spellStart"/>
+      <w:r>
+        <w:rPr>
+          <w:rFonts w:ascii="Arial" w:hAnsi="Arial" w:cs="Arial"/>
+          <w:sz w:val="24"/>
+          <w:szCs w:val="24"/>
+          <w:lang w:val="sk-SK"/>
+        </w:rPr>
+        <w:t>upload</w:t>
+      </w:r>
+      <w:proofErr w:type="spellEnd"/>
+      <w:r>
+        <w:rPr>
+          <w:rFonts w:ascii="Arial" w:hAnsi="Arial" w:cs="Arial"/>
+          <w:sz w:val="24"/>
+          <w:szCs w:val="24"/>
+          <w:lang w:val="sk-SK"/>
+        </w:rPr>
+        <w:t xml:space="preserve">, kde si používatelia vyberú súbor zo svojho stroja a dostanú výslednú správu o metadátach dokumentu a bezpečnosti dokumentu. </w:t>
       </w:r>
     </w:p>
     <w:p>
@@ -1857,10 +2521,11 @@
         <w:rPr>
           <w:noProof/>
         </w:rPr>
+        <w:lastRenderedPageBreak/>
         <w:drawing>
-          <wp:inline distT="0" distB="0" distL="0" distR="0" wp14:anchorId="35960071" wp14:editId="5EF877CD">
-            <wp:extent cx="5943600" cy="3485515"/>
-            <wp:effectExtent l="0" t="0" r="0" b="635"/>
+          <wp:inline distT="0" distB="0" distL="0" distR="0" wp14:anchorId="35960071" wp14:editId="7A95270C">
+            <wp:extent cx="5257800" cy="3083340"/>
+            <wp:effectExtent l="0" t="0" r="0" b="3175"/>
             <wp:docPr id="868038728" name="Picture 1"/>
             <wp:cNvGraphicFramePr>
               <a:graphicFrameLocks xmlns:a="http://schemas.openxmlformats.org/drawingml/2006/main" noChangeAspect="1"/>
@@ -1881,7 +2546,7 @@
                   <pic:spPr>
                     <a:xfrm>
                       <a:off x="0" y="0"/>
-                      <a:ext cx="5943600" cy="3485515"/>
+                      <a:ext cx="5273770" cy="3092705"/>
                     </a:xfrm>
                     <a:prstGeom prst="rect">
                       <a:avLst/>
@@ -1920,7 +2585,47 @@
           <w:szCs w:val="24"/>
           <w:lang w:val="sk-SK"/>
         </w:rPr>
-        <w:t>V prípade, že analyzátor považuje dokument za škodlivý, zmení sa farebná schéma na červenú a vypíše sa „danger score“ spolu s kúskom kódu, ktorý je nebezpečný.</w:t>
+        <w:t>V prípade, že analyzátor považuje dokument za škodlivý, zmení sa farebná schéma na červenú a vypíše sa „</w:t>
+      </w:r>
+      <w:proofErr w:type="spellStart"/>
+      <w:r>
+        <w:rPr>
+          <w:rFonts w:ascii="Arial" w:hAnsi="Arial" w:cs="Arial"/>
+          <w:sz w:val="24"/>
+          <w:szCs w:val="24"/>
+          <w:lang w:val="sk-SK"/>
+        </w:rPr>
+        <w:t>danger</w:t>
+      </w:r>
+      <w:proofErr w:type="spellEnd"/>
+      <w:r>
+        <w:rPr>
+          <w:rFonts w:ascii="Arial" w:hAnsi="Arial" w:cs="Arial"/>
+          <w:sz w:val="24"/>
+          <w:szCs w:val="24"/>
+          <w:lang w:val="sk-SK"/>
+        </w:rPr>
+        <w:t xml:space="preserve"> </w:t>
+      </w:r>
+      <w:proofErr w:type="spellStart"/>
+      <w:r>
+        <w:rPr>
+          <w:rFonts w:ascii="Arial" w:hAnsi="Arial" w:cs="Arial"/>
+          <w:sz w:val="24"/>
+          <w:szCs w:val="24"/>
+          <w:lang w:val="sk-SK"/>
+        </w:rPr>
+        <w:t>score</w:t>
+      </w:r>
+      <w:proofErr w:type="spellEnd"/>
+      <w:r>
+        <w:rPr>
+          <w:rFonts w:ascii="Arial" w:hAnsi="Arial" w:cs="Arial"/>
+          <w:sz w:val="24"/>
+          <w:szCs w:val="24"/>
+          <w:lang w:val="sk-SK"/>
+        </w:rPr>
+        <w:t>“ spolu s kúskom kódu, ktorý je nebezpečný.</w:t>
       </w:r>
     </w:p>
     <w:p>
@@ -1938,10 +2643,10 @@
           <w:noProof/>
         </w:rPr>
         <w:drawing>
-          <wp:inline distT="0" distB="0" distL="0" distR="0" wp14:anchorId="54E8D545" wp14:editId="5125A2B9">
-            <wp:extent cx="5943600" cy="4475480"/>
-            <wp:effectExtent l="0" t="0" r="0" b="1270"/>
-            <wp:docPr id="99184099" name="Picture 1"/>
+          <wp:inline distT="0" distB="0" distL="0" distR="0" wp14:anchorId="4D5C45EB" wp14:editId="1EB4F497">
+            <wp:extent cx="4998720" cy="3723405"/>
+            <wp:effectExtent l="0" t="0" r="0" b="0"/>
+            <wp:docPr id="1973918322" name="Picture 1"/>
             <wp:cNvGraphicFramePr>
               <a:graphicFrameLocks xmlns:a="http://schemas.openxmlformats.org/drawingml/2006/main" noChangeAspect="1"/>
             </wp:cNvGraphicFramePr>
@@ -1949,7 +2654,7 @@
               <a:graphicData uri="http://schemas.openxmlformats.org/drawingml/2006/picture">
                 <pic:pic xmlns:pic="http://schemas.openxmlformats.org/drawingml/2006/picture">
                   <pic:nvPicPr>
-                    <pic:cNvPr id="99184099" name=""/>
+                    <pic:cNvPr id="1973918322" name=""/>
                     <pic:cNvPicPr/>
                   </pic:nvPicPr>
                   <pic:blipFill>
@@ -1961,7 +2666,7 @@
                   <pic:spPr>
                     <a:xfrm>
                       <a:off x="0" y="0"/>
-                      <a:ext cx="5943600" cy="4475480"/>
+                      <a:ext cx="5013237" cy="3734218"/>
                     </a:xfrm>
                     <a:prstGeom prst="rect">
                       <a:avLst/>
@@ -1979,7 +2684,6 @@
       <w:pgSz w:w="12240" w:h="15840"/>
       <w:pgMar w:top="1440" w:right="1440" w:bottom="1440" w:left="1440" w:header="708" w:footer="708" w:gutter="0"/>
       <w:cols w:space="708"/>
-      <w:titlePg/>
       <w:docGrid w:linePitch="360"/>
     </w:sectPr>
   </w:body>
@@ -2468,6 +3172,7 @@
   <w:style w:type="paragraph" w:default="1" w:styleId="Normal">
     <w:name w:val="Normal"/>
     <w:qFormat/>
+    <w:rsid w:val="00C26995"/>
   </w:style>
   <w:style w:type="paragraph" w:styleId="Heading1">
     <w:name w:val="heading 1"/>

</xml_diff>

<commit_message>
Finished presentation and document ofr project
</commit_message>
<xml_diff>
--- a/bit_projekt/BIT_Dokument.docx
+++ b/bit_projekt/BIT_Dokument.docx
@@ -22,45 +22,8 @@
           <w:szCs w:val="36"/>
           <w:lang w:val="sk-SK"/>
         </w:rPr>
-        <w:t xml:space="preserve">PDF </w:t>
-      </w:r>
-      <w:proofErr w:type="spellStart"/>
-      <w:r>
-        <w:rPr>
-          <w:rFonts w:ascii="Arial" w:hAnsi="Arial" w:cs="Arial"/>
-          <w:b/>
-          <w:bCs/>
-          <w:sz w:val="36"/>
-          <w:szCs w:val="36"/>
-          <w:lang w:val="sk-SK"/>
-        </w:rPr>
-        <w:t>File</w:t>
-      </w:r>
-      <w:proofErr w:type="spellEnd"/>
-      <w:r>
-        <w:rPr>
-          <w:rFonts w:ascii="Arial" w:hAnsi="Arial" w:cs="Arial"/>
-          <w:b/>
-          <w:bCs/>
-          <w:sz w:val="36"/>
-          <w:szCs w:val="36"/>
-          <w:lang w:val="sk-SK"/>
-        </w:rPr>
-        <w:t xml:space="preserve"> </w:t>
-      </w:r>
-      <w:proofErr w:type="spellStart"/>
-      <w:r>
-        <w:rPr>
-          <w:rFonts w:ascii="Arial" w:hAnsi="Arial" w:cs="Arial"/>
-          <w:b/>
-          <w:bCs/>
-          <w:sz w:val="36"/>
-          <w:szCs w:val="36"/>
-          <w:lang w:val="sk-SK"/>
-        </w:rPr>
-        <w:t>Analyzer</w:t>
-      </w:r>
-      <w:proofErr w:type="spellEnd"/>
+        <w:t>PDF File Analyzer</w:t>
+      </w:r>
     </w:p>
     <w:p>
       <w:pPr>
@@ -219,7 +182,34 @@
           <w:szCs w:val="24"/>
           <w:lang w:val="sk-SK"/>
         </w:rPr>
-        <w:t xml:space="preserve">vysoká. Preto je </w:t>
+        <w:t xml:space="preserve">vysoká. </w:t>
+      </w:r>
+      <w:r>
+        <w:rPr>
+          <w:rFonts w:ascii="Arial" w:hAnsi="Arial" w:cs="Arial"/>
+          <w:sz w:val="24"/>
+          <w:szCs w:val="24"/>
+          <w:lang w:val="sk-SK"/>
+        </w:rPr>
+        <w:t>J</w:t>
+      </w:r>
+      <w:r>
+        <w:rPr>
+          <w:rFonts w:ascii="Arial" w:hAnsi="Arial" w:cs="Arial"/>
+          <w:sz w:val="24"/>
+          <w:szCs w:val="24"/>
+          <w:lang w:val="sk-SK"/>
+        </w:rPr>
+        <w:t xml:space="preserve">e </w:t>
+      </w:r>
+      <w:r>
+        <w:rPr>
+          <w:rFonts w:ascii="Arial" w:hAnsi="Arial" w:cs="Arial"/>
+          <w:sz w:val="24"/>
+          <w:szCs w:val="24"/>
+          <w:lang w:val="sk-SK"/>
+        </w:rPr>
+        <w:t xml:space="preserve">preto </w:t>
       </w:r>
       <w:r>
         <w:rPr>
@@ -313,27 +303,7 @@
           <w:szCs w:val="24"/>
           <w:lang w:val="sk-SK"/>
         </w:rPr>
-        <w:t xml:space="preserve">PDF dokumenty majú pevne danú štruktúru. Vzhľadom na túto známu štruktúru vedia útočníci využiť možnosť vložiť škodlivý kód. Tento kód môže slúžiť na získavanie informácií o používateľovi, sťahovanie súborov alebo programov z URL, alebo na vykonávanie </w:t>
-      </w:r>
-      <w:proofErr w:type="spellStart"/>
-      <w:r>
-        <w:rPr>
-          <w:rFonts w:ascii="Arial" w:hAnsi="Arial" w:cs="Arial"/>
-          <w:sz w:val="24"/>
-          <w:szCs w:val="24"/>
-          <w:lang w:val="sk-SK"/>
-        </w:rPr>
-        <w:t>DoS</w:t>
-      </w:r>
-      <w:proofErr w:type="spellEnd"/>
-      <w:r>
-        <w:rPr>
-          <w:rFonts w:ascii="Arial" w:hAnsi="Arial" w:cs="Arial"/>
-          <w:sz w:val="24"/>
-          <w:szCs w:val="24"/>
-          <w:lang w:val="sk-SK"/>
-        </w:rPr>
-        <w:t xml:space="preserve"> útokov.</w:t>
+        <w:t>PDF dokumenty majú pevne danú štruktúru. Vzhľadom na túto známu štruktúru vedia útočníci využiť možnosť vložiť škodlivý kód. Tento kód môže slúžiť na získavanie informácií o používateľovi, sťahovanie súborov alebo programov z URL, alebo na vykonávanie DoS útokov.</w:t>
       </w:r>
     </w:p>
     <w:p>
@@ -397,27 +367,7 @@
           <w:szCs w:val="24"/>
           <w:lang w:val="sk-SK"/>
         </w:rPr>
-        <w:t>PDF dokumenty sa skladajú z 3 hlavných častí (</w:t>
-      </w:r>
-      <w:proofErr w:type="spellStart"/>
-      <w:r>
-        <w:rPr>
-          <w:rFonts w:ascii="Arial" w:hAnsi="Arial" w:cs="Arial"/>
-          <w:sz w:val="24"/>
-          <w:szCs w:val="24"/>
-          <w:lang w:val="sk-SK"/>
-        </w:rPr>
-        <w:t>header</w:t>
-      </w:r>
-      <w:proofErr w:type="spellEnd"/>
-      <w:r>
-        <w:rPr>
-          <w:rFonts w:ascii="Arial" w:hAnsi="Arial" w:cs="Arial"/>
-          <w:sz w:val="24"/>
-          <w:szCs w:val="24"/>
-          <w:lang w:val="sk-SK"/>
-        </w:rPr>
-        <w:t xml:space="preserve">, body, trailer). </w:t>
+        <w:t xml:space="preserve">PDF dokumenty sa skladajú z 3 hlavných častí (header, body, trailer). </w:t>
       </w:r>
     </w:p>
     <w:p>
@@ -430,7 +380,6 @@
           <w:lang w:val="sk-SK"/>
         </w:rPr>
       </w:pPr>
-      <w:proofErr w:type="spellStart"/>
       <w:r>
         <w:rPr>
           <w:rFonts w:ascii="Arial" w:hAnsi="Arial" w:cs="Arial"/>
@@ -440,9 +389,26 @@
           <w:szCs w:val="24"/>
           <w:lang w:val="sk-SK"/>
         </w:rPr>
-        <w:t>Header</w:t>
-      </w:r>
-      <w:proofErr w:type="spellEnd"/>
+        <w:t xml:space="preserve">Header </w:t>
+      </w:r>
+      <w:r>
+        <w:rPr>
+          <w:rFonts w:ascii="Arial" w:hAnsi="Arial" w:cs="Arial"/>
+          <w:sz w:val="24"/>
+          <w:szCs w:val="24"/>
+          <w:lang w:val="sk-SK"/>
+        </w:rPr>
+        <w:t>obsahuje informácie o verzii PDF dokumentu</w:t>
+      </w:r>
+      <w:r>
+        <w:rPr>
+          <w:rFonts w:ascii="Arial" w:hAnsi="Arial" w:cs="Arial"/>
+          <w:sz w:val="24"/>
+          <w:szCs w:val="24"/>
+          <w:lang w:val="sk-SK"/>
+        </w:rPr>
+        <w:t xml:space="preserve">. Verzia dokumentu má formát </w:t>
+      </w:r>
       <w:r>
         <w:rPr>
           <w:rFonts w:ascii="Arial" w:hAnsi="Arial" w:cs="Arial"/>
@@ -452,45 +418,21 @@
           <w:szCs w:val="24"/>
           <w:lang w:val="sk-SK"/>
         </w:rPr>
-        <w:t xml:space="preserve"> </w:t>
-      </w:r>
-      <w:r>
-        <w:rPr>
-          <w:rFonts w:ascii="Arial" w:hAnsi="Arial" w:cs="Arial"/>
-          <w:sz w:val="24"/>
-          <w:szCs w:val="24"/>
-          <w:lang w:val="sk-SK"/>
-        </w:rPr>
-        <w:t xml:space="preserve">obsahuje informácie o verzii PDF </w:t>
-      </w:r>
-      <w:r>
-        <w:rPr>
-          <w:rFonts w:ascii="Arial" w:hAnsi="Arial" w:cs="Arial"/>
-          <w:sz w:val="24"/>
-          <w:szCs w:val="24"/>
-          <w:lang w:val="sk-SK"/>
-        </w:rPr>
-        <w:t xml:space="preserve">a metadátach (autor, dátum vytvorenia, dátum zmeny, ...) </w:t>
-      </w:r>
-      <w:r>
-        <w:rPr>
-          <w:rFonts w:ascii="Arial" w:hAnsi="Arial" w:cs="Arial"/>
-          <w:sz w:val="24"/>
-          <w:szCs w:val="24"/>
-          <w:lang w:val="sk-SK"/>
-        </w:rPr>
-        <w:t>dokumentu</w:t>
-      </w:r>
-      <w:r>
-        <w:rPr>
-          <w:rFonts w:ascii="Arial" w:hAnsi="Arial" w:cs="Arial"/>
-          <w:sz w:val="24"/>
-          <w:szCs w:val="24"/>
-          <w:lang w:val="sk-SK"/>
-        </w:rPr>
-        <w:t xml:space="preserve">. Verzia dokumentu má formát </w:t>
-      </w:r>
-      <w:r>
+        <w:t>%PDF-1.7</w:t>
+      </w:r>
+      <w:r>
+        <w:rPr>
+          <w:rFonts w:ascii="Arial" w:hAnsi="Arial" w:cs="Arial"/>
+          <w:sz w:val="24"/>
+          <w:szCs w:val="24"/>
+          <w:lang w:val="sk-SK"/>
+        </w:rPr>
+        <w:t xml:space="preserve">, v tomto prípade by išlo o verziu PDF 1.7. </w:t>
+      </w:r>
+    </w:p>
+    <w:p>
+      <w:pPr>
+        <w:jc w:val="both"/>
         <w:rPr>
           <w:rFonts w:ascii="Arial" w:hAnsi="Arial" w:cs="Arial"/>
           <w:b/>
@@ -499,21 +441,8 @@
           <w:szCs w:val="24"/>
           <w:lang w:val="sk-SK"/>
         </w:rPr>
-        <w:t>%PDF-1.7</w:t>
-      </w:r>
-      <w:r>
-        <w:rPr>
-          <w:rFonts w:ascii="Arial" w:hAnsi="Arial" w:cs="Arial"/>
-          <w:sz w:val="24"/>
-          <w:szCs w:val="24"/>
-          <w:lang w:val="sk-SK"/>
-        </w:rPr>
-        <w:t xml:space="preserve">, v tomto prípade by išlo o verziu PDF 1.7. </w:t>
-      </w:r>
-    </w:p>
-    <w:p>
-      <w:pPr>
-        <w:jc w:val="both"/>
+      </w:pPr>
+      <w:r>
         <w:rPr>
           <w:rFonts w:ascii="Arial" w:hAnsi="Arial" w:cs="Arial"/>
           <w:b/>
@@ -522,7 +451,53 @@
           <w:szCs w:val="24"/>
           <w:lang w:val="sk-SK"/>
         </w:rPr>
-      </w:pPr>
+        <w:t xml:space="preserve">Body </w:t>
+      </w:r>
+      <w:r>
+        <w:rPr>
+          <w:rFonts w:ascii="Arial" w:hAnsi="Arial" w:cs="Arial"/>
+          <w:sz w:val="24"/>
+          <w:szCs w:val="24"/>
+          <w:lang w:val="sk-SK"/>
+        </w:rPr>
+        <w:t>obsahuje všetky dáta dokumentu, ktoré používateľ vidí. Telo dokumentu obsahuje objekty, ktoré definujú či ide o text, obrázok</w:t>
+      </w:r>
+      <w:r>
+        <w:rPr>
+          <w:rFonts w:ascii="Arial" w:hAnsi="Arial" w:cs="Arial"/>
+          <w:sz w:val="24"/>
+          <w:szCs w:val="24"/>
+          <w:lang w:val="sk-SK"/>
+        </w:rPr>
+        <w:t xml:space="preserve"> a podobne. </w:t>
+      </w:r>
+      <w:r>
+        <w:rPr>
+          <w:rFonts w:ascii="Arial" w:hAnsi="Arial" w:cs="Arial"/>
+          <w:sz w:val="24"/>
+          <w:szCs w:val="24"/>
+          <w:lang w:val="sk-SK"/>
+        </w:rPr>
+        <w:t xml:space="preserve">Príklad objektu je </w:t>
+      </w:r>
+      <w:r>
+        <w:rPr>
+          <w:rFonts w:ascii="Arial" w:hAnsi="Arial" w:cs="Arial"/>
+          <w:sz w:val="24"/>
+          <w:szCs w:val="24"/>
+          <w:lang w:val="sk-SK"/>
+        </w:rPr>
+        <w:t xml:space="preserve">uvedený </w:t>
+      </w:r>
+      <w:r>
+        <w:rPr>
+          <w:rFonts w:ascii="Arial" w:hAnsi="Arial" w:cs="Arial"/>
+          <w:sz w:val="24"/>
+          <w:szCs w:val="24"/>
+          <w:lang w:val="sk-SK"/>
+        </w:rPr>
+        <w:t xml:space="preserve">nižšie. V tomto prípade ide o text stream, s číslom 4 a generáciou 0. Každý objekt sa začína </w:t>
+      </w:r>
       <w:r>
         <w:rPr>
           <w:rFonts w:ascii="Arial" w:hAnsi="Arial" w:cs="Arial"/>
@@ -532,52 +507,16 @@
           <w:szCs w:val="24"/>
           <w:lang w:val="sk-SK"/>
         </w:rPr>
-        <w:t xml:space="preserve">Body </w:t>
-      </w:r>
-      <w:r>
-        <w:rPr>
-          <w:rFonts w:ascii="Arial" w:hAnsi="Arial" w:cs="Arial"/>
-          <w:sz w:val="24"/>
-          <w:szCs w:val="24"/>
-          <w:lang w:val="sk-SK"/>
-        </w:rPr>
-        <w:t>obsahuje všetky dáta dokumentu, ktoré používateľ vidí. Telo dokumentu obsahuje objekty, ktoré definujú či ide o text, obrázok</w:t>
-      </w:r>
-      <w:r>
-        <w:rPr>
-          <w:rFonts w:ascii="Arial" w:hAnsi="Arial" w:cs="Arial"/>
-          <w:sz w:val="24"/>
-          <w:szCs w:val="24"/>
-          <w:lang w:val="sk-SK"/>
-        </w:rPr>
-        <w:t xml:space="preserve"> a podobne. </w:t>
-      </w:r>
-      <w:r>
-        <w:rPr>
-          <w:rFonts w:ascii="Arial" w:hAnsi="Arial" w:cs="Arial"/>
-          <w:sz w:val="24"/>
-          <w:szCs w:val="24"/>
-          <w:lang w:val="sk-SK"/>
-        </w:rPr>
-        <w:t xml:space="preserve">Príklad objektu je </w:t>
-      </w:r>
-      <w:r>
-        <w:rPr>
-          <w:rFonts w:ascii="Arial" w:hAnsi="Arial" w:cs="Arial"/>
-          <w:sz w:val="24"/>
-          <w:szCs w:val="24"/>
-          <w:lang w:val="sk-SK"/>
-        </w:rPr>
-        <w:t xml:space="preserve">uvedený </w:t>
-      </w:r>
-      <w:r>
-        <w:rPr>
-          <w:rFonts w:ascii="Arial" w:hAnsi="Arial" w:cs="Arial"/>
-          <w:sz w:val="24"/>
-          <w:szCs w:val="24"/>
-          <w:lang w:val="sk-SK"/>
-        </w:rPr>
-        <w:t xml:space="preserve">nižšie. V tomto prípade ide o text stream, s číslom 4 a generáciou 0. Každý objekt sa začína </w:t>
+        <w:t xml:space="preserve">&lt;číslo obj&gt; &lt;generácia obj&gt; obj </w:t>
+      </w:r>
+      <w:r>
+        <w:rPr>
+          <w:rFonts w:ascii="Arial" w:hAnsi="Arial" w:cs="Arial"/>
+          <w:sz w:val="24"/>
+          <w:szCs w:val="24"/>
+          <w:lang w:val="sk-SK"/>
+        </w:rPr>
+        <w:t xml:space="preserve">a končí </w:t>
       </w:r>
       <w:r>
         <w:rPr>
@@ -588,112 +527,7 @@
           <w:szCs w:val="24"/>
           <w:lang w:val="sk-SK"/>
         </w:rPr>
-        <w:t xml:space="preserve">&lt;číslo </w:t>
-      </w:r>
-      <w:proofErr w:type="spellStart"/>
-      <w:r>
-        <w:rPr>
-          <w:rFonts w:ascii="Arial" w:hAnsi="Arial" w:cs="Arial"/>
-          <w:b/>
-          <w:bCs/>
-          <w:sz w:val="24"/>
-          <w:szCs w:val="24"/>
-          <w:lang w:val="sk-SK"/>
-        </w:rPr>
-        <w:t>obj</w:t>
-      </w:r>
-      <w:proofErr w:type="spellEnd"/>
-      <w:r>
-        <w:rPr>
-          <w:rFonts w:ascii="Arial" w:hAnsi="Arial" w:cs="Arial"/>
-          <w:b/>
-          <w:bCs/>
-          <w:sz w:val="24"/>
-          <w:szCs w:val="24"/>
-          <w:lang w:val="sk-SK"/>
-        </w:rPr>
-        <w:t xml:space="preserve">&gt; &lt;generácia </w:t>
-      </w:r>
-      <w:proofErr w:type="spellStart"/>
-      <w:r>
-        <w:rPr>
-          <w:rFonts w:ascii="Arial" w:hAnsi="Arial" w:cs="Arial"/>
-          <w:b/>
-          <w:bCs/>
-          <w:sz w:val="24"/>
-          <w:szCs w:val="24"/>
-          <w:lang w:val="sk-SK"/>
-        </w:rPr>
-        <w:t>obj</w:t>
-      </w:r>
-      <w:proofErr w:type="spellEnd"/>
-      <w:r>
-        <w:rPr>
-          <w:rFonts w:ascii="Arial" w:hAnsi="Arial" w:cs="Arial"/>
-          <w:b/>
-          <w:bCs/>
-          <w:sz w:val="24"/>
-          <w:szCs w:val="24"/>
-          <w:lang w:val="sk-SK"/>
-        </w:rPr>
-        <w:t xml:space="preserve">&gt; </w:t>
-      </w:r>
-      <w:proofErr w:type="spellStart"/>
-      <w:r>
-        <w:rPr>
-          <w:rFonts w:ascii="Arial" w:hAnsi="Arial" w:cs="Arial"/>
-          <w:b/>
-          <w:bCs/>
-          <w:sz w:val="24"/>
-          <w:szCs w:val="24"/>
-          <w:lang w:val="sk-SK"/>
-        </w:rPr>
-        <w:t>obj</w:t>
-      </w:r>
-      <w:proofErr w:type="spellEnd"/>
-      <w:r>
-        <w:rPr>
-          <w:rFonts w:ascii="Arial" w:hAnsi="Arial" w:cs="Arial"/>
-          <w:b/>
-          <w:bCs/>
-          <w:sz w:val="24"/>
-          <w:szCs w:val="24"/>
-          <w:lang w:val="sk-SK"/>
-        </w:rPr>
-        <w:t xml:space="preserve"> </w:t>
-      </w:r>
-      <w:r>
-        <w:rPr>
-          <w:rFonts w:ascii="Arial" w:hAnsi="Arial" w:cs="Arial"/>
-          <w:sz w:val="24"/>
-          <w:szCs w:val="24"/>
-          <w:lang w:val="sk-SK"/>
-        </w:rPr>
-        <w:t xml:space="preserve">a končí </w:t>
-      </w:r>
-      <w:proofErr w:type="spellStart"/>
-      <w:r>
-        <w:rPr>
-          <w:rFonts w:ascii="Arial" w:hAnsi="Arial" w:cs="Arial"/>
-          <w:b/>
-          <w:bCs/>
-          <w:sz w:val="24"/>
-          <w:szCs w:val="24"/>
-          <w:lang w:val="sk-SK"/>
-        </w:rPr>
-        <w:t>endobj</w:t>
-      </w:r>
-      <w:proofErr w:type="spellEnd"/>
-      <w:r>
-        <w:rPr>
-          <w:rFonts w:ascii="Arial" w:hAnsi="Arial" w:cs="Arial"/>
-          <w:b/>
-          <w:bCs/>
-          <w:sz w:val="24"/>
-          <w:szCs w:val="24"/>
-          <w:lang w:val="sk-SK"/>
-        </w:rPr>
-        <w:t>.</w:t>
+        <w:t>endobj.</w:t>
       </w:r>
     </w:p>
     <w:p>
@@ -758,7 +592,6 @@
           <w:lang w:val="sk-SK"/>
         </w:rPr>
       </w:pPr>
-      <w:proofErr w:type="spellStart"/>
       <w:r>
         <w:rPr>
           <w:rFonts w:ascii="Arial" w:hAnsi="Arial" w:cs="Arial"/>
@@ -768,9 +601,197 @@
           <w:szCs w:val="24"/>
           <w:lang w:val="sk-SK"/>
         </w:rPr>
-        <w:t>Cross</w:t>
-      </w:r>
-      <w:proofErr w:type="spellEnd"/>
+        <w:t>Cross reference table</w:t>
+      </w:r>
+      <w:r>
+        <w:rPr>
+          <w:rFonts w:ascii="Arial" w:hAnsi="Arial" w:cs="Arial"/>
+          <w:sz w:val="24"/>
+          <w:szCs w:val="24"/>
+          <w:lang w:val="sk-SK"/>
+        </w:rPr>
+        <w:t xml:space="preserve"> obsahuje záznamy o objektoch, </w:t>
+      </w:r>
+      <w:r>
+        <w:rPr>
+          <w:rFonts w:ascii="Arial" w:hAnsi="Arial" w:cs="Arial"/>
+          <w:sz w:val="24"/>
+          <w:szCs w:val="24"/>
+          <w:lang w:val="sk-SK"/>
+        </w:rPr>
+        <w:t xml:space="preserve">ktoré umožňujú </w:t>
+      </w:r>
+      <w:r>
+        <w:rPr>
+          <w:rFonts w:ascii="Arial" w:hAnsi="Arial" w:cs="Arial"/>
+          <w:sz w:val="24"/>
+          <w:szCs w:val="24"/>
+          <w:lang w:val="sk-SK"/>
+        </w:rPr>
+        <w:t>rýchl</w:t>
+      </w:r>
+      <w:r>
+        <w:rPr>
+          <w:rFonts w:ascii="Arial" w:hAnsi="Arial" w:cs="Arial"/>
+          <w:sz w:val="24"/>
+          <w:szCs w:val="24"/>
+          <w:lang w:val="sk-SK"/>
+        </w:rPr>
+        <w:t>y prístup k objektom</w:t>
+      </w:r>
+      <w:r>
+        <w:rPr>
+          <w:rFonts w:ascii="Arial" w:hAnsi="Arial" w:cs="Arial"/>
+          <w:sz w:val="24"/>
+          <w:szCs w:val="24"/>
+          <w:lang w:val="sk-SK"/>
+        </w:rPr>
+        <w:t>.</w:t>
+      </w:r>
+      <w:r>
+        <w:rPr>
+          <w:rFonts w:ascii="Arial" w:hAnsi="Arial" w:cs="Arial"/>
+          <w:sz w:val="24"/>
+          <w:szCs w:val="24"/>
+          <w:lang w:val="sk-SK"/>
+        </w:rPr>
+        <w:t xml:space="preserve"> Objekty sú rozdelené do podsekci</w:t>
+      </w:r>
+      <w:r>
+        <w:rPr>
+          <w:rFonts w:ascii="Arial" w:hAnsi="Arial" w:cs="Arial"/>
+          <w:sz w:val="24"/>
+          <w:szCs w:val="24"/>
+          <w:lang w:val="sk-SK"/>
+        </w:rPr>
+        <w:t>í</w:t>
+      </w:r>
+      <w:r>
+        <w:rPr>
+          <w:rFonts w:ascii="Arial" w:hAnsi="Arial" w:cs="Arial"/>
+          <w:sz w:val="24"/>
+          <w:szCs w:val="24"/>
+          <w:lang w:val="sk-SK"/>
+        </w:rPr>
+        <w:t>, pričom každá podsekcia má svoj vlas</w:t>
+      </w:r>
+      <w:r>
+        <w:rPr>
+          <w:rFonts w:ascii="Arial" w:hAnsi="Arial" w:cs="Arial"/>
+          <w:sz w:val="24"/>
+          <w:szCs w:val="24"/>
+          <w:lang w:val="sk-SK"/>
+        </w:rPr>
+        <w:t>t</w:t>
+      </w:r>
+      <w:r>
+        <w:rPr>
+          <w:rFonts w:ascii="Arial" w:hAnsi="Arial" w:cs="Arial"/>
+          <w:sz w:val="24"/>
+          <w:szCs w:val="24"/>
+          <w:lang w:val="sk-SK"/>
+        </w:rPr>
+        <w:t xml:space="preserve">ný záznam. </w:t>
+      </w:r>
+      <w:r>
+        <w:rPr>
+          <w:rFonts w:ascii="Arial" w:hAnsi="Arial" w:cs="Arial"/>
+          <w:sz w:val="24"/>
+          <w:szCs w:val="24"/>
+          <w:lang w:val="sk-SK"/>
+        </w:rPr>
+        <w:t xml:space="preserve">Prvé </w:t>
+      </w:r>
+      <w:r>
+        <w:rPr>
+          <w:rFonts w:ascii="Arial" w:hAnsi="Arial" w:cs="Arial"/>
+          <w:sz w:val="24"/>
+          <w:szCs w:val="24"/>
+          <w:lang w:val="sk-SK"/>
+        </w:rPr>
+        <w:t>číslo označuje číslo objektu</w:t>
+      </w:r>
+      <w:r>
+        <w:rPr>
+          <w:rFonts w:ascii="Arial" w:hAnsi="Arial" w:cs="Arial"/>
+          <w:sz w:val="24"/>
+          <w:szCs w:val="24"/>
+          <w:lang w:val="sk-SK"/>
+        </w:rPr>
+        <w:t>,</w:t>
+      </w:r>
+      <w:r>
+        <w:rPr>
+          <w:rFonts w:ascii="Arial" w:hAnsi="Arial" w:cs="Arial"/>
+          <w:sz w:val="24"/>
+          <w:szCs w:val="24"/>
+          <w:lang w:val="sk-SK"/>
+        </w:rPr>
+        <w:t xml:space="preserve"> k</w:t>
+      </w:r>
+      <w:r>
+        <w:rPr>
+          <w:rFonts w:ascii="Arial" w:hAnsi="Arial" w:cs="Arial"/>
+          <w:sz w:val="24"/>
+          <w:szCs w:val="24"/>
+          <w:lang w:val="sk-SK"/>
+        </w:rPr>
+        <w:t>torým</w:t>
+      </w:r>
+      <w:r>
+        <w:rPr>
+          <w:rFonts w:ascii="Arial" w:hAnsi="Arial" w:cs="Arial"/>
+          <w:sz w:val="24"/>
+          <w:szCs w:val="24"/>
+          <w:lang w:val="sk-SK"/>
+        </w:rPr>
+        <w:t xml:space="preserve"> sa </w:t>
+      </w:r>
+      <w:r>
+        <w:rPr>
+          <w:rFonts w:ascii="Arial" w:hAnsi="Arial" w:cs="Arial"/>
+          <w:sz w:val="24"/>
+          <w:szCs w:val="24"/>
+          <w:lang w:val="sk-SK"/>
+        </w:rPr>
+        <w:t>pod</w:t>
+      </w:r>
+      <w:r>
+        <w:rPr>
+          <w:rFonts w:ascii="Arial" w:hAnsi="Arial" w:cs="Arial"/>
+          <w:sz w:val="24"/>
+          <w:szCs w:val="24"/>
+          <w:lang w:val="sk-SK"/>
+        </w:rPr>
+        <w:t xml:space="preserve">sekcia začína. Druhé číslo označuje počet objektov v </w:t>
+      </w:r>
+      <w:r>
+        <w:rPr>
+          <w:rFonts w:ascii="Arial" w:hAnsi="Arial" w:cs="Arial"/>
+          <w:sz w:val="24"/>
+          <w:szCs w:val="24"/>
+          <w:lang w:val="sk-SK"/>
+        </w:rPr>
+        <w:t>pod</w:t>
+      </w:r>
+      <w:r>
+        <w:rPr>
+          <w:rFonts w:ascii="Arial" w:hAnsi="Arial" w:cs="Arial"/>
+          <w:sz w:val="24"/>
+          <w:szCs w:val="24"/>
+          <w:lang w:val="sk-SK"/>
+        </w:rPr>
+        <w:t>sekcii.</w:t>
+      </w:r>
+      <w:r>
+        <w:rPr>
+          <w:rFonts w:ascii="Arial" w:hAnsi="Arial" w:cs="Arial"/>
+          <w:sz w:val="24"/>
+          <w:szCs w:val="24"/>
+          <w:lang w:val="sk-SK"/>
+        </w:rPr>
+        <w:t xml:space="preserve"> Prvých 10 bajtov v zázname definujú offset objektu od začiatku PDF dokumentu. Ďalších 5 bajtov označuje generáciu objektu. Ako posledné nasleduje flag </w:t>
+      </w:r>
       <w:r>
         <w:rPr>
           <w:rFonts w:ascii="Arial" w:hAnsi="Arial" w:cs="Arial"/>
@@ -780,9 +801,17 @@
           <w:szCs w:val="24"/>
           <w:lang w:val="sk-SK"/>
         </w:rPr>
-        <w:t xml:space="preserve"> </w:t>
-      </w:r>
-      <w:proofErr w:type="spellStart"/>
+        <w:t>„f“ (free)</w:t>
+      </w:r>
+      <w:r>
+        <w:rPr>
+          <w:rFonts w:ascii="Arial" w:hAnsi="Arial" w:cs="Arial"/>
+          <w:sz w:val="24"/>
+          <w:szCs w:val="24"/>
+          <w:lang w:val="sk-SK"/>
+        </w:rPr>
+        <w:t xml:space="preserve"> alebo </w:t>
+      </w:r>
       <w:r>
         <w:rPr>
           <w:rFonts w:ascii="Arial" w:hAnsi="Arial" w:cs="Arial"/>
@@ -792,384 +821,16 @@
           <w:szCs w:val="24"/>
           <w:lang w:val="sk-SK"/>
         </w:rPr>
-        <w:t>reference</w:t>
-      </w:r>
-      <w:proofErr w:type="spellEnd"/>
-      <w:r>
-        <w:rPr>
-          <w:rFonts w:ascii="Arial" w:hAnsi="Arial" w:cs="Arial"/>
-          <w:b/>
-          <w:bCs/>
-          <w:sz w:val="24"/>
-          <w:szCs w:val="24"/>
-          <w:lang w:val="sk-SK"/>
-        </w:rPr>
-        <w:t xml:space="preserve"> table</w:t>
-      </w:r>
-      <w:r>
-        <w:rPr>
-          <w:rFonts w:ascii="Arial" w:hAnsi="Arial" w:cs="Arial"/>
-          <w:sz w:val="24"/>
-          <w:szCs w:val="24"/>
-          <w:lang w:val="sk-SK"/>
-        </w:rPr>
-        <w:t xml:space="preserve"> obsahuje záznamy o objektoch, </w:t>
-      </w:r>
-      <w:r>
-        <w:rPr>
-          <w:rFonts w:ascii="Arial" w:hAnsi="Arial" w:cs="Arial"/>
-          <w:sz w:val="24"/>
-          <w:szCs w:val="24"/>
-          <w:lang w:val="sk-SK"/>
-        </w:rPr>
-        <w:t xml:space="preserve">ktoré umožňujú </w:t>
-      </w:r>
-      <w:r>
-        <w:rPr>
-          <w:rFonts w:ascii="Arial" w:hAnsi="Arial" w:cs="Arial"/>
-          <w:sz w:val="24"/>
-          <w:szCs w:val="24"/>
-          <w:lang w:val="sk-SK"/>
-        </w:rPr>
-        <w:t>rýchl</w:t>
-      </w:r>
-      <w:r>
-        <w:rPr>
-          <w:rFonts w:ascii="Arial" w:hAnsi="Arial" w:cs="Arial"/>
-          <w:sz w:val="24"/>
-          <w:szCs w:val="24"/>
-          <w:lang w:val="sk-SK"/>
-        </w:rPr>
-        <w:t>y prístup k objektom</w:t>
-      </w:r>
-      <w:r>
-        <w:rPr>
-          <w:rFonts w:ascii="Arial" w:hAnsi="Arial" w:cs="Arial"/>
-          <w:sz w:val="24"/>
-          <w:szCs w:val="24"/>
-          <w:lang w:val="sk-SK"/>
-        </w:rPr>
-        <w:t>.</w:t>
-      </w:r>
-      <w:r>
-        <w:rPr>
-          <w:rFonts w:ascii="Arial" w:hAnsi="Arial" w:cs="Arial"/>
-          <w:sz w:val="24"/>
-          <w:szCs w:val="24"/>
-          <w:lang w:val="sk-SK"/>
-        </w:rPr>
-        <w:t xml:space="preserve"> Objekty sú rozdelené do </w:t>
-      </w:r>
-      <w:proofErr w:type="spellStart"/>
-      <w:r>
-        <w:rPr>
-          <w:rFonts w:ascii="Arial" w:hAnsi="Arial" w:cs="Arial"/>
-          <w:sz w:val="24"/>
-          <w:szCs w:val="24"/>
-          <w:lang w:val="sk-SK"/>
-        </w:rPr>
-        <w:t>podsekcii</w:t>
-      </w:r>
-      <w:proofErr w:type="spellEnd"/>
-      <w:r>
-        <w:rPr>
-          <w:rFonts w:ascii="Arial" w:hAnsi="Arial" w:cs="Arial"/>
-          <w:sz w:val="24"/>
-          <w:szCs w:val="24"/>
-          <w:lang w:val="sk-SK"/>
-        </w:rPr>
-        <w:t xml:space="preserve">, pričom každá </w:t>
-      </w:r>
-      <w:proofErr w:type="spellStart"/>
-      <w:r>
-        <w:rPr>
-          <w:rFonts w:ascii="Arial" w:hAnsi="Arial" w:cs="Arial"/>
-          <w:sz w:val="24"/>
-          <w:szCs w:val="24"/>
-          <w:lang w:val="sk-SK"/>
-        </w:rPr>
-        <w:t>podsekcia</w:t>
-      </w:r>
-      <w:proofErr w:type="spellEnd"/>
-      <w:r>
-        <w:rPr>
-          <w:rFonts w:ascii="Arial" w:hAnsi="Arial" w:cs="Arial"/>
-          <w:sz w:val="24"/>
-          <w:szCs w:val="24"/>
-          <w:lang w:val="sk-SK"/>
-        </w:rPr>
-        <w:t xml:space="preserve"> má svoj </w:t>
-      </w:r>
-      <w:proofErr w:type="spellStart"/>
-      <w:r>
-        <w:rPr>
-          <w:rFonts w:ascii="Arial" w:hAnsi="Arial" w:cs="Arial"/>
-          <w:sz w:val="24"/>
-          <w:szCs w:val="24"/>
-          <w:lang w:val="sk-SK"/>
-        </w:rPr>
-        <w:t>vlasný</w:t>
-      </w:r>
-      <w:proofErr w:type="spellEnd"/>
-      <w:r>
-        <w:rPr>
-          <w:rFonts w:ascii="Arial" w:hAnsi="Arial" w:cs="Arial"/>
-          <w:sz w:val="24"/>
-          <w:szCs w:val="24"/>
-          <w:lang w:val="sk-SK"/>
-        </w:rPr>
-        <w:t xml:space="preserve"> záznam. </w:t>
-      </w:r>
-      <w:r>
-        <w:rPr>
-          <w:rFonts w:ascii="Arial" w:hAnsi="Arial" w:cs="Arial"/>
-          <w:sz w:val="24"/>
-          <w:szCs w:val="24"/>
-          <w:lang w:val="sk-SK"/>
-        </w:rPr>
-        <w:t xml:space="preserve">Prvé </w:t>
-      </w:r>
-      <w:r>
-        <w:rPr>
-          <w:rFonts w:ascii="Arial" w:hAnsi="Arial" w:cs="Arial"/>
-          <w:sz w:val="24"/>
-          <w:szCs w:val="24"/>
-          <w:lang w:val="sk-SK"/>
-        </w:rPr>
-        <w:t>číslo označuje číslo objektu</w:t>
-      </w:r>
-      <w:r>
-        <w:rPr>
-          <w:rFonts w:ascii="Arial" w:hAnsi="Arial" w:cs="Arial"/>
-          <w:sz w:val="24"/>
-          <w:szCs w:val="24"/>
-          <w:lang w:val="sk-SK"/>
-        </w:rPr>
-        <w:t>,</w:t>
-      </w:r>
-      <w:r>
-        <w:rPr>
-          <w:rFonts w:ascii="Arial" w:hAnsi="Arial" w:cs="Arial"/>
-          <w:sz w:val="24"/>
-          <w:szCs w:val="24"/>
-          <w:lang w:val="sk-SK"/>
-        </w:rPr>
-        <w:t xml:space="preserve"> kde sa </w:t>
-      </w:r>
-      <w:proofErr w:type="spellStart"/>
-      <w:r>
-        <w:rPr>
-          <w:rFonts w:ascii="Arial" w:hAnsi="Arial" w:cs="Arial"/>
-          <w:sz w:val="24"/>
-          <w:szCs w:val="24"/>
-          <w:lang w:val="sk-SK"/>
-        </w:rPr>
-        <w:t>pod</w:t>
-      </w:r>
-      <w:r>
-        <w:rPr>
-          <w:rFonts w:ascii="Arial" w:hAnsi="Arial" w:cs="Arial"/>
-          <w:sz w:val="24"/>
-          <w:szCs w:val="24"/>
-          <w:lang w:val="sk-SK"/>
-        </w:rPr>
-        <w:t>sekcia</w:t>
-      </w:r>
-      <w:proofErr w:type="spellEnd"/>
-      <w:r>
-        <w:rPr>
-          <w:rFonts w:ascii="Arial" w:hAnsi="Arial" w:cs="Arial"/>
-          <w:sz w:val="24"/>
-          <w:szCs w:val="24"/>
-          <w:lang w:val="sk-SK"/>
-        </w:rPr>
-        <w:t xml:space="preserve"> začína. Druhé číslo označuje počet objektov v </w:t>
-      </w:r>
-      <w:proofErr w:type="spellStart"/>
-      <w:r>
-        <w:rPr>
-          <w:rFonts w:ascii="Arial" w:hAnsi="Arial" w:cs="Arial"/>
-          <w:sz w:val="24"/>
-          <w:szCs w:val="24"/>
-          <w:lang w:val="sk-SK"/>
-        </w:rPr>
-        <w:t>pod</w:t>
-      </w:r>
-      <w:r>
-        <w:rPr>
-          <w:rFonts w:ascii="Arial" w:hAnsi="Arial" w:cs="Arial"/>
-          <w:sz w:val="24"/>
-          <w:szCs w:val="24"/>
-          <w:lang w:val="sk-SK"/>
-        </w:rPr>
-        <w:t>sekcii</w:t>
-      </w:r>
-      <w:proofErr w:type="spellEnd"/>
-      <w:r>
-        <w:rPr>
-          <w:rFonts w:ascii="Arial" w:hAnsi="Arial" w:cs="Arial"/>
-          <w:sz w:val="24"/>
-          <w:szCs w:val="24"/>
-          <w:lang w:val="sk-SK"/>
-        </w:rPr>
-        <w:t>.</w:t>
-      </w:r>
-      <w:r>
-        <w:rPr>
-          <w:rFonts w:ascii="Arial" w:hAnsi="Arial" w:cs="Arial"/>
-          <w:sz w:val="24"/>
-          <w:szCs w:val="24"/>
-          <w:lang w:val="sk-SK"/>
-        </w:rPr>
-        <w:t xml:space="preserve"> Prvých 10 bajtov v zázname definujú </w:t>
-      </w:r>
-      <w:proofErr w:type="spellStart"/>
-      <w:r>
-        <w:rPr>
-          <w:rFonts w:ascii="Arial" w:hAnsi="Arial" w:cs="Arial"/>
-          <w:sz w:val="24"/>
-          <w:szCs w:val="24"/>
-          <w:lang w:val="sk-SK"/>
-        </w:rPr>
-        <w:t>offset</w:t>
-      </w:r>
-      <w:proofErr w:type="spellEnd"/>
-      <w:r>
-        <w:rPr>
-          <w:rFonts w:ascii="Arial" w:hAnsi="Arial" w:cs="Arial"/>
-          <w:sz w:val="24"/>
-          <w:szCs w:val="24"/>
-          <w:lang w:val="sk-SK"/>
-        </w:rPr>
-        <w:t xml:space="preserve"> objektu od začiatku PDF dokumentu. Ďalších 5 bajtov označuje generáciu objektu. Ako posledné nasleduje </w:t>
-      </w:r>
-      <w:proofErr w:type="spellStart"/>
-      <w:r>
-        <w:rPr>
-          <w:rFonts w:ascii="Arial" w:hAnsi="Arial" w:cs="Arial"/>
-          <w:sz w:val="24"/>
-          <w:szCs w:val="24"/>
-          <w:lang w:val="sk-SK"/>
-        </w:rPr>
-        <w:t>flag</w:t>
-      </w:r>
-      <w:proofErr w:type="spellEnd"/>
-      <w:r>
-        <w:rPr>
-          <w:rFonts w:ascii="Arial" w:hAnsi="Arial" w:cs="Arial"/>
-          <w:sz w:val="24"/>
-          <w:szCs w:val="24"/>
-          <w:lang w:val="sk-SK"/>
-        </w:rPr>
-        <w:t xml:space="preserve"> </w:t>
-      </w:r>
-      <w:r>
-        <w:rPr>
-          <w:rFonts w:ascii="Arial" w:hAnsi="Arial" w:cs="Arial"/>
-          <w:b/>
-          <w:bCs/>
-          <w:sz w:val="24"/>
-          <w:szCs w:val="24"/>
-          <w:lang w:val="sk-SK"/>
-        </w:rPr>
-        <w:t>„f“ (</w:t>
-      </w:r>
-      <w:proofErr w:type="spellStart"/>
-      <w:r>
-        <w:rPr>
-          <w:rFonts w:ascii="Arial" w:hAnsi="Arial" w:cs="Arial"/>
-          <w:b/>
-          <w:bCs/>
-          <w:sz w:val="24"/>
-          <w:szCs w:val="24"/>
-          <w:lang w:val="sk-SK"/>
-        </w:rPr>
-        <w:t>free</w:t>
-      </w:r>
-      <w:proofErr w:type="spellEnd"/>
-      <w:r>
-        <w:rPr>
-          <w:rFonts w:ascii="Arial" w:hAnsi="Arial" w:cs="Arial"/>
-          <w:b/>
-          <w:bCs/>
-          <w:sz w:val="24"/>
-          <w:szCs w:val="24"/>
-          <w:lang w:val="sk-SK"/>
-        </w:rPr>
-        <w:t>)</w:t>
-      </w:r>
-      <w:r>
-        <w:rPr>
-          <w:rFonts w:ascii="Arial" w:hAnsi="Arial" w:cs="Arial"/>
-          <w:sz w:val="24"/>
-          <w:szCs w:val="24"/>
-          <w:lang w:val="sk-SK"/>
-        </w:rPr>
-        <w:t xml:space="preserve"> alebo </w:t>
-      </w:r>
-      <w:r>
-        <w:rPr>
-          <w:rFonts w:ascii="Arial" w:hAnsi="Arial" w:cs="Arial"/>
-          <w:b/>
-          <w:bCs/>
-          <w:sz w:val="24"/>
-          <w:szCs w:val="24"/>
-          <w:lang w:val="sk-SK"/>
-        </w:rPr>
-        <w:t xml:space="preserve">„n“ (in </w:t>
-      </w:r>
-      <w:proofErr w:type="spellStart"/>
-      <w:r>
-        <w:rPr>
-          <w:rFonts w:ascii="Arial" w:hAnsi="Arial" w:cs="Arial"/>
-          <w:b/>
-          <w:bCs/>
-          <w:sz w:val="24"/>
-          <w:szCs w:val="24"/>
-          <w:lang w:val="sk-SK"/>
-        </w:rPr>
-        <w:t>use</w:t>
-      </w:r>
-      <w:proofErr w:type="spellEnd"/>
-      <w:r>
-        <w:rPr>
-          <w:rFonts w:ascii="Arial" w:hAnsi="Arial" w:cs="Arial"/>
-          <w:b/>
-          <w:bCs/>
-          <w:sz w:val="24"/>
-          <w:szCs w:val="24"/>
-          <w:lang w:val="sk-SK"/>
-        </w:rPr>
-        <w:t xml:space="preserve">). </w:t>
-      </w:r>
-      <w:r>
-        <w:rPr>
-          <w:rFonts w:ascii="Arial" w:hAnsi="Arial" w:cs="Arial"/>
-          <w:sz w:val="24"/>
-          <w:szCs w:val="24"/>
-          <w:lang w:val="sk-SK"/>
-        </w:rPr>
-        <w:t xml:space="preserve">V tomto prípade je v dokumente jedna </w:t>
-      </w:r>
-      <w:proofErr w:type="spellStart"/>
-      <w:r>
-        <w:rPr>
-          <w:rFonts w:ascii="Arial" w:hAnsi="Arial" w:cs="Arial"/>
-          <w:sz w:val="24"/>
-          <w:szCs w:val="24"/>
-          <w:lang w:val="sk-SK"/>
-        </w:rPr>
-        <w:t>podsekcia</w:t>
-      </w:r>
-      <w:proofErr w:type="spellEnd"/>
-      <w:r>
-        <w:rPr>
-          <w:rFonts w:ascii="Arial" w:hAnsi="Arial" w:cs="Arial"/>
-          <w:sz w:val="24"/>
-          <w:szCs w:val="24"/>
-          <w:lang w:val="sk-SK"/>
-        </w:rPr>
-        <w:t>, ktorá obsahuje 7 objektov, pričom každý má generáciu 0.</w:t>
+        <w:t xml:space="preserve">„n“ (in use). </w:t>
+      </w:r>
+      <w:r>
+        <w:rPr>
+          <w:rFonts w:ascii="Arial" w:hAnsi="Arial" w:cs="Arial"/>
+          <w:sz w:val="24"/>
+          <w:szCs w:val="24"/>
+          <w:lang w:val="sk-SK"/>
+        </w:rPr>
+        <w:t>V tomto prípade je v dokumente jedna podsekcia, ktorá obsahuje 7 objektov, pričom každý má generáciu 0.</w:t>
       </w:r>
     </w:p>
     <w:p>
@@ -1260,47 +921,7 @@
           <w:szCs w:val="24"/>
           <w:lang w:val="sk-SK"/>
         </w:rPr>
-        <w:t xml:space="preserve">pozíciu </w:t>
-      </w:r>
-      <w:proofErr w:type="spellStart"/>
-      <w:r>
-        <w:rPr>
-          <w:rFonts w:ascii="Arial" w:hAnsi="Arial" w:cs="Arial"/>
-          <w:sz w:val="24"/>
-          <w:szCs w:val="24"/>
-          <w:lang w:val="sk-SK"/>
-        </w:rPr>
-        <w:t>cross</w:t>
-      </w:r>
-      <w:proofErr w:type="spellEnd"/>
-      <w:r>
-        <w:rPr>
-          <w:rFonts w:ascii="Arial" w:hAnsi="Arial" w:cs="Arial"/>
-          <w:sz w:val="24"/>
-          <w:szCs w:val="24"/>
-          <w:lang w:val="sk-SK"/>
-        </w:rPr>
-        <w:t xml:space="preserve"> </w:t>
-      </w:r>
-      <w:proofErr w:type="spellStart"/>
-      <w:r>
-        <w:rPr>
-          <w:rFonts w:ascii="Arial" w:hAnsi="Arial" w:cs="Arial"/>
-          <w:sz w:val="24"/>
-          <w:szCs w:val="24"/>
-          <w:lang w:val="sk-SK"/>
-        </w:rPr>
-        <w:t>reference</w:t>
-      </w:r>
-      <w:proofErr w:type="spellEnd"/>
-      <w:r>
-        <w:rPr>
-          <w:rFonts w:ascii="Arial" w:hAnsi="Arial" w:cs="Arial"/>
-          <w:sz w:val="24"/>
-          <w:szCs w:val="24"/>
-          <w:lang w:val="sk-SK"/>
-        </w:rPr>
-        <w:t xml:space="preserve"> table. Posledný riadok v trailer je </w:t>
+        <w:t xml:space="preserve">pozíciu cross reference table. Posledný riadok v trailer je </w:t>
       </w:r>
       <w:r>
         <w:rPr>
@@ -1321,6 +942,42 @@
           <w:lang w:val="sk-SK"/>
         </w:rPr>
         <w:t>, čo značí koniec dokumentu.</w:t>
+      </w:r>
+      <w:r>
+        <w:rPr>
+          <w:rFonts w:ascii="Arial" w:hAnsi="Arial" w:cs="Arial"/>
+          <w:sz w:val="24"/>
+          <w:szCs w:val="24"/>
+          <w:lang w:val="sk-SK"/>
+        </w:rPr>
+        <w:t xml:space="preserve"> Trailer obsahuje </w:t>
+      </w:r>
+      <w:r>
+        <w:rPr>
+          <w:rFonts w:ascii="Arial" w:hAnsi="Arial" w:cs="Arial"/>
+          <w:sz w:val="24"/>
+          <w:szCs w:val="24"/>
+          <w:lang w:val="sk-SK"/>
+        </w:rPr>
+        <w:t xml:space="preserve">referenciu na </w:t>
+      </w:r>
+      <w:r>
+        <w:rPr>
+          <w:rFonts w:ascii="Arial" w:hAnsi="Arial" w:cs="Arial"/>
+          <w:sz w:val="24"/>
+          <w:szCs w:val="24"/>
+          <w:lang w:val="sk-SK"/>
+        </w:rPr>
+        <w:t>metadáta dokumentu</w:t>
+      </w:r>
+      <w:r>
+        <w:rPr>
+          <w:rFonts w:ascii="Arial" w:hAnsi="Arial" w:cs="Arial"/>
+          <w:sz w:val="24"/>
+          <w:szCs w:val="24"/>
+          <w:lang w:val="sk-SK"/>
+        </w:rPr>
+        <w:t>.</w:t>
       </w:r>
     </w:p>
     <w:p>
@@ -1416,6 +1073,7 @@
     </w:p>
     <w:p>
       <w:pPr>
+        <w:jc w:val="both"/>
         <w:rPr>
           <w:rFonts w:ascii="Arial" w:hAnsi="Arial" w:cs="Arial"/>
           <w:sz w:val="24"/>
@@ -1502,27 +1160,7 @@
           <w:szCs w:val="24"/>
           <w:lang w:val="sk-SK"/>
         </w:rPr>
-        <w:t xml:space="preserve"> nejakú škodlivú činnosť. Jedným z hlavných útokov je vloženie </w:t>
-      </w:r>
-      <w:proofErr w:type="spellStart"/>
-      <w:r>
-        <w:rPr>
-          <w:rFonts w:ascii="Arial" w:hAnsi="Arial" w:cs="Arial"/>
-          <w:sz w:val="24"/>
-          <w:szCs w:val="24"/>
-          <w:lang w:val="sk-SK"/>
-        </w:rPr>
-        <w:t>javascript</w:t>
-      </w:r>
-      <w:proofErr w:type="spellEnd"/>
-      <w:r>
-        <w:rPr>
-          <w:rFonts w:ascii="Arial" w:hAnsi="Arial" w:cs="Arial"/>
-          <w:sz w:val="24"/>
-          <w:szCs w:val="24"/>
-          <w:lang w:val="sk-SK"/>
-        </w:rPr>
-        <w:t xml:space="preserve"> kódu. Jednoduchý</w:t>
+        <w:t xml:space="preserve"> nejakú škodlivú činnosť. Jedným z hlavných útokov je vloženie javascript kódu. Jednoduchý</w:t>
       </w:r>
       <w:r>
         <w:rPr>
@@ -1558,105 +1196,52 @@
           <w:szCs w:val="24"/>
           <w:lang w:val="sk-SK"/>
         </w:rPr>
-        <w:t xml:space="preserve"> typ objektu na </w:t>
-      </w:r>
-      <w:proofErr w:type="spellStart"/>
-      <w:r>
-        <w:rPr>
-          <w:rFonts w:ascii="Arial" w:hAnsi="Arial" w:cs="Arial"/>
-          <w:sz w:val="24"/>
-          <w:szCs w:val="24"/>
-          <w:lang w:val="sk-SK"/>
-        </w:rPr>
-        <w:t>Action</w:t>
-      </w:r>
-      <w:proofErr w:type="spellEnd"/>
-      <w:r>
-        <w:rPr>
-          <w:rFonts w:ascii="Arial" w:hAnsi="Arial" w:cs="Arial"/>
-          <w:sz w:val="24"/>
-          <w:szCs w:val="24"/>
-          <w:lang w:val="sk-SK"/>
-        </w:rPr>
-        <w:t xml:space="preserve"> a</w:t>
-      </w:r>
-      <w:r>
-        <w:rPr>
-          <w:rFonts w:ascii="Arial" w:hAnsi="Arial" w:cs="Arial"/>
-          <w:sz w:val="24"/>
-          <w:szCs w:val="24"/>
-          <w:lang w:val="sk-SK"/>
-        </w:rPr>
-        <w:t xml:space="preserve"> pridanie škodlivého </w:t>
-      </w:r>
-      <w:proofErr w:type="spellStart"/>
-      <w:r>
-        <w:rPr>
-          <w:rFonts w:ascii="Arial" w:hAnsi="Arial" w:cs="Arial"/>
-          <w:sz w:val="24"/>
-          <w:szCs w:val="24"/>
-          <w:lang w:val="sk-SK"/>
-        </w:rPr>
-        <w:t>javascript</w:t>
-      </w:r>
-      <w:proofErr w:type="spellEnd"/>
-      <w:r>
-        <w:rPr>
-          <w:rFonts w:ascii="Arial" w:hAnsi="Arial" w:cs="Arial"/>
-          <w:sz w:val="24"/>
-          <w:szCs w:val="24"/>
-          <w:lang w:val="sk-SK"/>
-        </w:rPr>
-        <w:t xml:space="preserve"> kódu ako text</w:t>
-      </w:r>
-      <w:r>
-        <w:rPr>
-          <w:rFonts w:ascii="Arial" w:hAnsi="Arial" w:cs="Arial"/>
-          <w:sz w:val="24"/>
-          <w:szCs w:val="24"/>
-          <w:lang w:val="sk-SK"/>
-        </w:rPr>
-        <w:t xml:space="preserve">. PDF dokumenty vedia vykonávať </w:t>
-      </w:r>
-      <w:proofErr w:type="spellStart"/>
-      <w:r>
-        <w:rPr>
-          <w:rFonts w:ascii="Arial" w:hAnsi="Arial" w:cs="Arial"/>
-          <w:sz w:val="24"/>
-          <w:szCs w:val="24"/>
-          <w:lang w:val="sk-SK"/>
-        </w:rPr>
-        <w:t>javascript</w:t>
-      </w:r>
-      <w:proofErr w:type="spellEnd"/>
-      <w:r>
-        <w:rPr>
-          <w:rFonts w:ascii="Arial" w:hAnsi="Arial" w:cs="Arial"/>
-          <w:sz w:val="24"/>
-          <w:szCs w:val="24"/>
-          <w:lang w:val="sk-SK"/>
-        </w:rPr>
-        <w:t xml:space="preserve"> kód a tým, že objekt je typu </w:t>
-      </w:r>
-      <w:proofErr w:type="spellStart"/>
-      <w:r>
-        <w:rPr>
-          <w:rFonts w:ascii="Arial" w:hAnsi="Arial" w:cs="Arial"/>
-          <w:sz w:val="24"/>
-          <w:szCs w:val="24"/>
-          <w:lang w:val="sk-SK"/>
-        </w:rPr>
-        <w:t>Action</w:t>
-      </w:r>
-      <w:proofErr w:type="spellEnd"/>
-      <w:r>
-        <w:rPr>
-          <w:rFonts w:ascii="Arial" w:hAnsi="Arial" w:cs="Arial"/>
-          <w:sz w:val="24"/>
-          <w:szCs w:val="24"/>
-          <w:lang w:val="sk-SK"/>
-        </w:rPr>
-        <w:t>, tak sa takýto kód vykoná</w:t>
+        <w:t xml:space="preserve"> typ</w:t>
+      </w:r>
+      <w:r>
+        <w:rPr>
+          <w:rFonts w:ascii="Arial" w:hAnsi="Arial" w:cs="Arial"/>
+          <w:sz w:val="24"/>
+          <w:szCs w:val="24"/>
+          <w:lang w:val="sk-SK"/>
+        </w:rPr>
+        <w:t>u</w:t>
+      </w:r>
+      <w:r>
+        <w:rPr>
+          <w:rFonts w:ascii="Arial" w:hAnsi="Arial" w:cs="Arial"/>
+          <w:sz w:val="24"/>
+          <w:szCs w:val="24"/>
+          <w:lang w:val="sk-SK"/>
+        </w:rPr>
+        <w:t xml:space="preserve"> objektu na Action a</w:t>
+      </w:r>
+      <w:r>
+        <w:rPr>
+          <w:rFonts w:ascii="Arial" w:hAnsi="Arial" w:cs="Arial"/>
+          <w:sz w:val="24"/>
+          <w:szCs w:val="24"/>
+          <w:lang w:val="sk-SK"/>
+        </w:rPr>
+        <w:t> pridanie škodlivého javascript kódu ako text</w:t>
+      </w:r>
+      <w:r>
+        <w:rPr>
+          <w:rFonts w:ascii="Arial" w:hAnsi="Arial" w:cs="Arial"/>
+          <w:sz w:val="24"/>
+          <w:szCs w:val="24"/>
+          <w:lang w:val="sk-SK"/>
+        </w:rPr>
+        <w:t>u</w:t>
+      </w:r>
+      <w:r>
+        <w:rPr>
+          <w:rFonts w:ascii="Arial" w:hAnsi="Arial" w:cs="Arial"/>
+          <w:sz w:val="24"/>
+          <w:szCs w:val="24"/>
+          <w:lang w:val="sk-SK"/>
+        </w:rPr>
+        <w:t>. PDF dokumenty vedia vykonávať javascript kód a tým, že objekt je typu Action, tak sa takýto kód vykoná</w:t>
       </w:r>
       <w:r>
         <w:rPr>
@@ -1796,9 +1381,17 @@
           <w:szCs w:val="24"/>
           <w:lang w:val="sk-SK"/>
         </w:rPr>
-        <w:t>/Type /</w:t>
-      </w:r>
-      <w:proofErr w:type="spellStart"/>
+        <w:t>/Type /Action</w:t>
+      </w:r>
+      <w:r>
+        <w:rPr>
+          <w:rFonts w:ascii="Arial" w:hAnsi="Arial" w:cs="Arial"/>
+          <w:sz w:val="24"/>
+          <w:szCs w:val="24"/>
+          <w:lang w:val="sk-SK"/>
+        </w:rPr>
+        <w:t xml:space="preserve"> a potom kontrolovať </w:t>
+      </w:r>
       <w:r>
         <w:rPr>
           <w:rFonts w:ascii="Arial" w:hAnsi="Arial" w:cs="Arial"/>
@@ -1808,17 +1401,70 @@
           <w:szCs w:val="24"/>
           <w:lang w:val="sk-SK"/>
         </w:rPr>
-        <w:t>Action</w:t>
-      </w:r>
-      <w:proofErr w:type="spellEnd"/>
-      <w:r>
-        <w:rPr>
-          <w:rFonts w:ascii="Arial" w:hAnsi="Arial" w:cs="Arial"/>
-          <w:sz w:val="24"/>
-          <w:szCs w:val="24"/>
-          <w:lang w:val="sk-SK"/>
-        </w:rPr>
-        <w:t xml:space="preserve"> a potom kontrolovať </w:t>
+        <w:t>/S</w:t>
+      </w:r>
+      <w:r>
+        <w:rPr>
+          <w:rFonts w:ascii="Arial" w:hAnsi="Arial" w:cs="Arial"/>
+          <w:sz w:val="24"/>
+          <w:szCs w:val="24"/>
+          <w:lang w:val="sk-SK"/>
+        </w:rPr>
+        <w:t xml:space="preserve">, </w:t>
+      </w:r>
+      <w:r>
+        <w:rPr>
+          <w:rFonts w:ascii="Arial" w:hAnsi="Arial" w:cs="Arial"/>
+          <w:sz w:val="24"/>
+          <w:szCs w:val="24"/>
+          <w:lang w:val="sk-SK"/>
+        </w:rPr>
+        <w:t>ktoré</w:t>
+      </w:r>
+      <w:r>
+        <w:rPr>
+          <w:rFonts w:ascii="Arial" w:hAnsi="Arial" w:cs="Arial"/>
+          <w:sz w:val="24"/>
+          <w:szCs w:val="24"/>
+          <w:lang w:val="sk-SK"/>
+        </w:rPr>
+        <w:t xml:space="preserve"> </w:t>
+      </w:r>
+      <w:r>
+        <w:rPr>
+          <w:rFonts w:ascii="Arial" w:hAnsi="Arial" w:cs="Arial"/>
+          <w:sz w:val="24"/>
+          <w:szCs w:val="24"/>
+          <w:lang w:val="sk-SK"/>
+        </w:rPr>
+        <w:t>o</w:t>
+      </w:r>
+      <w:r>
+        <w:rPr>
+          <w:rFonts w:ascii="Arial" w:hAnsi="Arial" w:cs="Arial"/>
+          <w:sz w:val="24"/>
+          <w:szCs w:val="24"/>
+          <w:lang w:val="sk-SK"/>
+        </w:rPr>
+        <w:t>znač</w:t>
+      </w:r>
+      <w:r>
+        <w:rPr>
+          <w:rFonts w:ascii="Arial" w:hAnsi="Arial" w:cs="Arial"/>
+          <w:sz w:val="24"/>
+          <w:szCs w:val="24"/>
+          <w:lang w:val="sk-SK"/>
+        </w:rPr>
+        <w:t>uje</w:t>
+      </w:r>
+      <w:r>
+        <w:rPr>
+          <w:rFonts w:ascii="Arial" w:hAnsi="Arial" w:cs="Arial"/>
+          <w:sz w:val="24"/>
+          <w:szCs w:val="24"/>
+          <w:lang w:val="sk-SK"/>
+        </w:rPr>
+        <w:t xml:space="preserve"> </w:t>
       </w:r>
       <w:r>
         <w:rPr>
@@ -1829,80 +1475,6 @@
           <w:szCs w:val="24"/>
           <w:lang w:val="sk-SK"/>
         </w:rPr>
-        <w:t>/S</w:t>
-      </w:r>
-      <w:r>
-        <w:rPr>
-          <w:rFonts w:ascii="Arial" w:hAnsi="Arial" w:cs="Arial"/>
-          <w:sz w:val="24"/>
-          <w:szCs w:val="24"/>
-          <w:lang w:val="sk-SK"/>
-        </w:rPr>
-        <w:t xml:space="preserve">, </w:t>
-      </w:r>
-      <w:r>
-        <w:rPr>
-          <w:rFonts w:ascii="Arial" w:hAnsi="Arial" w:cs="Arial"/>
-          <w:sz w:val="24"/>
-          <w:szCs w:val="24"/>
-          <w:lang w:val="sk-SK"/>
-        </w:rPr>
-        <w:t>ktoré</w:t>
-      </w:r>
-      <w:r>
-        <w:rPr>
-          <w:rFonts w:ascii="Arial" w:hAnsi="Arial" w:cs="Arial"/>
-          <w:sz w:val="24"/>
-          <w:szCs w:val="24"/>
-          <w:lang w:val="sk-SK"/>
-        </w:rPr>
-        <w:t xml:space="preserve"> </w:t>
-      </w:r>
-      <w:r>
-        <w:rPr>
-          <w:rFonts w:ascii="Arial" w:hAnsi="Arial" w:cs="Arial"/>
-          <w:sz w:val="24"/>
-          <w:szCs w:val="24"/>
-          <w:lang w:val="sk-SK"/>
-        </w:rPr>
-        <w:t>o</w:t>
-      </w:r>
-      <w:r>
-        <w:rPr>
-          <w:rFonts w:ascii="Arial" w:hAnsi="Arial" w:cs="Arial"/>
-          <w:sz w:val="24"/>
-          <w:szCs w:val="24"/>
-          <w:lang w:val="sk-SK"/>
-        </w:rPr>
-        <w:t>znač</w:t>
-      </w:r>
-      <w:r>
-        <w:rPr>
-          <w:rFonts w:ascii="Arial" w:hAnsi="Arial" w:cs="Arial"/>
-          <w:sz w:val="24"/>
-          <w:szCs w:val="24"/>
-          <w:lang w:val="sk-SK"/>
-        </w:rPr>
-        <w:t>uje</w:t>
-      </w:r>
-      <w:r>
-        <w:rPr>
-          <w:rFonts w:ascii="Arial" w:hAnsi="Arial" w:cs="Arial"/>
-          <w:sz w:val="24"/>
-          <w:szCs w:val="24"/>
-          <w:lang w:val="sk-SK"/>
-        </w:rPr>
-        <w:t xml:space="preserve"> </w:t>
-      </w:r>
-      <w:r>
-        <w:rPr>
-          <w:rFonts w:ascii="Arial" w:hAnsi="Arial" w:cs="Arial"/>
-          <w:b/>
-          <w:bCs/>
-          <w:sz w:val="24"/>
-          <w:szCs w:val="24"/>
-          <w:lang w:val="sk-SK"/>
-        </w:rPr>
         <w:t>subtype</w:t>
       </w:r>
       <w:r>
@@ -1912,139 +1484,99 @@
           <w:szCs w:val="24"/>
           <w:lang w:val="sk-SK"/>
         </w:rPr>
-        <w:t xml:space="preserve"> objektu. Subtype môže byť napríklad </w:t>
-      </w:r>
-      <w:proofErr w:type="spellStart"/>
-      <w:r>
-        <w:rPr>
-          <w:rFonts w:ascii="Arial" w:hAnsi="Arial" w:cs="Arial"/>
-          <w:sz w:val="24"/>
-          <w:szCs w:val="24"/>
-          <w:lang w:val="sk-SK"/>
-        </w:rPr>
-        <w:t>javascript</w:t>
-      </w:r>
-      <w:proofErr w:type="spellEnd"/>
-      <w:r>
-        <w:rPr>
-          <w:rFonts w:ascii="Arial" w:hAnsi="Arial" w:cs="Arial"/>
-          <w:sz w:val="24"/>
-          <w:szCs w:val="24"/>
-          <w:lang w:val="sk-SK"/>
-        </w:rPr>
-        <w:t xml:space="preserve">, </w:t>
-      </w:r>
-      <w:proofErr w:type="spellStart"/>
-      <w:r>
-        <w:rPr>
-          <w:rFonts w:ascii="Arial" w:hAnsi="Arial" w:cs="Arial"/>
-          <w:sz w:val="24"/>
-          <w:szCs w:val="24"/>
-          <w:lang w:val="sk-SK"/>
-        </w:rPr>
-        <w:t>submitform</w:t>
-      </w:r>
-      <w:proofErr w:type="spellEnd"/>
-      <w:r>
-        <w:rPr>
-          <w:rFonts w:ascii="Arial" w:hAnsi="Arial" w:cs="Arial"/>
-          <w:sz w:val="24"/>
-          <w:szCs w:val="24"/>
-          <w:lang w:val="sk-SK"/>
-        </w:rPr>
-        <w:t xml:space="preserve">, </w:t>
-      </w:r>
-      <w:proofErr w:type="spellStart"/>
-      <w:r>
-        <w:rPr>
-          <w:rFonts w:ascii="Arial" w:hAnsi="Arial" w:cs="Arial"/>
-          <w:sz w:val="24"/>
-          <w:szCs w:val="24"/>
-          <w:lang w:val="sk-SK"/>
-        </w:rPr>
-        <w:t>uri</w:t>
-      </w:r>
-      <w:proofErr w:type="spellEnd"/>
-      <w:r>
-        <w:rPr>
-          <w:rFonts w:ascii="Arial" w:hAnsi="Arial" w:cs="Arial"/>
-          <w:sz w:val="24"/>
-          <w:szCs w:val="24"/>
-          <w:lang w:val="sk-SK"/>
-        </w:rPr>
-        <w:t xml:space="preserve">, </w:t>
-      </w:r>
-      <w:proofErr w:type="spellStart"/>
-      <w:r>
-        <w:rPr>
-          <w:rFonts w:ascii="Arial" w:hAnsi="Arial" w:cs="Arial"/>
-          <w:sz w:val="24"/>
-          <w:szCs w:val="24"/>
-          <w:lang w:val="sk-SK"/>
-        </w:rPr>
-        <w:t>gotor</w:t>
-      </w:r>
-      <w:proofErr w:type="spellEnd"/>
-      <w:r>
-        <w:rPr>
-          <w:rFonts w:ascii="Arial" w:hAnsi="Arial" w:cs="Arial"/>
-          <w:sz w:val="24"/>
-          <w:szCs w:val="24"/>
-          <w:lang w:val="sk-SK"/>
-        </w:rPr>
-        <w:t xml:space="preserve">, </w:t>
-      </w:r>
-      <w:proofErr w:type="spellStart"/>
-      <w:r>
-        <w:rPr>
-          <w:rFonts w:ascii="Arial" w:hAnsi="Arial" w:cs="Arial"/>
-          <w:sz w:val="24"/>
-          <w:szCs w:val="24"/>
-          <w:lang w:val="sk-SK"/>
-        </w:rPr>
-        <w:t>gotoe</w:t>
-      </w:r>
-      <w:proofErr w:type="spellEnd"/>
-      <w:r>
-        <w:rPr>
-          <w:rFonts w:ascii="Arial" w:hAnsi="Arial" w:cs="Arial"/>
-          <w:sz w:val="24"/>
-          <w:szCs w:val="24"/>
-          <w:lang w:val="sk-SK"/>
-        </w:rPr>
-        <w:t xml:space="preserve">, </w:t>
-      </w:r>
-      <w:proofErr w:type="spellStart"/>
-      <w:r>
-        <w:rPr>
-          <w:rFonts w:ascii="Arial" w:hAnsi="Arial" w:cs="Arial"/>
-          <w:sz w:val="24"/>
-          <w:szCs w:val="24"/>
-          <w:lang w:val="sk-SK"/>
-        </w:rPr>
-        <w:t>importdata</w:t>
-      </w:r>
-      <w:proofErr w:type="spellEnd"/>
-      <w:r>
-        <w:rPr>
-          <w:rFonts w:ascii="Arial" w:hAnsi="Arial" w:cs="Arial"/>
-          <w:sz w:val="24"/>
-          <w:szCs w:val="24"/>
-          <w:lang w:val="sk-SK"/>
-        </w:rPr>
-        <w:t xml:space="preserve">, </w:t>
-      </w:r>
-      <w:proofErr w:type="spellStart"/>
-      <w:r>
-        <w:rPr>
-          <w:rFonts w:ascii="Arial" w:hAnsi="Arial" w:cs="Arial"/>
-          <w:sz w:val="24"/>
-          <w:szCs w:val="24"/>
-          <w:lang w:val="sk-SK"/>
-        </w:rPr>
-        <w:t>launch</w:t>
-      </w:r>
-      <w:proofErr w:type="spellEnd"/>
+        <w:t xml:space="preserve"> objektu. Subtype môže byť napríklad javascript, submitform, uri, gotor, gotoe, importdata, launch. </w:t>
+      </w:r>
+    </w:p>
+    <w:p>
+      <w:pPr>
+        <w:rPr>
+          <w:rFonts w:ascii="Arial" w:hAnsi="Arial" w:cs="Arial"/>
+          <w:sz w:val="24"/>
+          <w:szCs w:val="24"/>
+          <w:lang w:val="en-GB"/>
+        </w:rPr>
+      </w:pPr>
+      <w:r>
+        <w:rPr>
+          <w:rFonts w:ascii="Arial" w:hAnsi="Arial" w:cs="Arial"/>
+          <w:sz w:val="24"/>
+          <w:szCs w:val="24"/>
+          <w:lang w:val="sk-SK"/>
+        </w:rPr>
+        <w:t>Ďalším indikátorom môže byť neprítomnosť</w:t>
+      </w:r>
+      <w:r>
+        <w:rPr>
+          <w:rFonts w:ascii="Arial" w:hAnsi="Arial" w:cs="Arial"/>
+          <w:sz w:val="24"/>
+          <w:szCs w:val="24"/>
+          <w:lang w:val="sk-SK"/>
+        </w:rPr>
+        <w:t xml:space="preserve"> metadát. V prípade, že dokumentu chýbajú metadáta, ktoré sa </w:t>
+      </w:r>
+      <w:r>
+        <w:rPr>
+          <w:rFonts w:ascii="Arial" w:hAnsi="Arial" w:cs="Arial"/>
+          <w:sz w:val="24"/>
+          <w:szCs w:val="24"/>
+          <w:lang w:val="sk-SK"/>
+        </w:rPr>
+        <w:t>bežne definujú</w:t>
+      </w:r>
+      <w:r>
+        <w:rPr>
+          <w:rFonts w:ascii="Arial" w:hAnsi="Arial" w:cs="Arial"/>
+          <w:sz w:val="24"/>
+          <w:szCs w:val="24"/>
+          <w:lang w:val="sk-SK"/>
+        </w:rPr>
+        <w:t xml:space="preserve"> pri normálnom vytváraní dokumentu, </w:t>
+      </w:r>
+      <w:r>
+        <w:rPr>
+          <w:rFonts w:ascii="Arial" w:hAnsi="Arial" w:cs="Arial"/>
+          <w:sz w:val="24"/>
+          <w:szCs w:val="24"/>
+          <w:lang w:val="sk-SK"/>
+        </w:rPr>
+        <w:t>môže to naznačovať</w:t>
+      </w:r>
+      <w:r>
+        <w:rPr>
+          <w:rFonts w:ascii="Arial" w:hAnsi="Arial" w:cs="Arial"/>
+          <w:sz w:val="24"/>
+          <w:szCs w:val="24"/>
+          <w:lang w:val="sk-SK"/>
+        </w:rPr>
+        <w:t xml:space="preserve">, že PDFko bolo vygenerované </w:t>
+      </w:r>
+      <w:r>
+        <w:rPr>
+          <w:rFonts w:ascii="Arial" w:hAnsi="Arial" w:cs="Arial"/>
+          <w:sz w:val="24"/>
+          <w:szCs w:val="24"/>
+          <w:lang w:val="sk-SK"/>
+        </w:rPr>
+        <w:t xml:space="preserve">pomocou nejakého </w:t>
+      </w:r>
+      <w:r>
+        <w:rPr>
+          <w:rFonts w:ascii="Arial" w:hAnsi="Arial" w:cs="Arial"/>
+          <w:sz w:val="24"/>
+          <w:szCs w:val="24"/>
+          <w:lang w:val="sk-SK"/>
+        </w:rPr>
+        <w:t>skript</w:t>
+      </w:r>
+      <w:r>
+        <w:rPr>
+          <w:rFonts w:ascii="Arial" w:hAnsi="Arial" w:cs="Arial"/>
+          <w:sz w:val="24"/>
+          <w:szCs w:val="24"/>
+          <w:lang w:val="sk-SK"/>
+        </w:rPr>
+        <w:t>u</w:t>
+      </w:r>
       <w:r>
         <w:rPr>
           <w:rFonts w:ascii="Arial" w:hAnsi="Arial" w:cs="Arial"/>
@@ -2054,154 +1586,14 @@
         </w:rPr>
         <w:t xml:space="preserve">. </w:t>
       </w:r>
-    </w:p>
-    <w:p>
-      <w:pPr>
-        <w:rPr>
-          <w:rFonts w:ascii="Arial" w:hAnsi="Arial" w:cs="Arial"/>
-          <w:sz w:val="24"/>
-          <w:szCs w:val="24"/>
-          <w:lang w:val="en-GB"/>
-        </w:rPr>
-      </w:pPr>
-      <w:r>
-        <w:rPr>
-          <w:rFonts w:ascii="Arial" w:hAnsi="Arial" w:cs="Arial"/>
-          <w:sz w:val="24"/>
-          <w:szCs w:val="24"/>
-          <w:lang w:val="sk-SK"/>
-        </w:rPr>
-        <w:t>Ďalším indikátorom môže byť neprítomnosť</w:t>
-      </w:r>
-      <w:r>
-        <w:rPr>
-          <w:rFonts w:ascii="Arial" w:hAnsi="Arial" w:cs="Arial"/>
-          <w:sz w:val="24"/>
-          <w:szCs w:val="24"/>
-          <w:lang w:val="sk-SK"/>
-        </w:rPr>
-        <w:t xml:space="preserve"> metadát. V prípade, že dokumentu chýbajú metadáta, ktoré sa </w:t>
-      </w:r>
-      <w:r>
-        <w:rPr>
-          <w:rFonts w:ascii="Arial" w:hAnsi="Arial" w:cs="Arial"/>
-          <w:sz w:val="24"/>
-          <w:szCs w:val="24"/>
-          <w:lang w:val="sk-SK"/>
-        </w:rPr>
-        <w:t>bežne definujú</w:t>
-      </w:r>
-      <w:r>
-        <w:rPr>
-          <w:rFonts w:ascii="Arial" w:hAnsi="Arial" w:cs="Arial"/>
-          <w:sz w:val="24"/>
-          <w:szCs w:val="24"/>
-          <w:lang w:val="sk-SK"/>
-        </w:rPr>
-        <w:t xml:space="preserve"> pri normálnom vytváraní dokumentu, </w:t>
-      </w:r>
-      <w:r>
-        <w:rPr>
-          <w:rFonts w:ascii="Arial" w:hAnsi="Arial" w:cs="Arial"/>
-          <w:sz w:val="24"/>
-          <w:szCs w:val="24"/>
-          <w:lang w:val="sk-SK"/>
-        </w:rPr>
-        <w:t>môže to naznačovať</w:t>
-      </w:r>
-      <w:r>
-        <w:rPr>
-          <w:rFonts w:ascii="Arial" w:hAnsi="Arial" w:cs="Arial"/>
-          <w:sz w:val="24"/>
-          <w:szCs w:val="24"/>
-          <w:lang w:val="sk-SK"/>
-        </w:rPr>
-        <w:t xml:space="preserve">, že </w:t>
-      </w:r>
-      <w:proofErr w:type="spellStart"/>
-      <w:r>
-        <w:rPr>
-          <w:rFonts w:ascii="Arial" w:hAnsi="Arial" w:cs="Arial"/>
-          <w:sz w:val="24"/>
-          <w:szCs w:val="24"/>
-          <w:lang w:val="sk-SK"/>
-        </w:rPr>
-        <w:t>PDFko</w:t>
-      </w:r>
-      <w:proofErr w:type="spellEnd"/>
-      <w:r>
-        <w:rPr>
-          <w:rFonts w:ascii="Arial" w:hAnsi="Arial" w:cs="Arial"/>
-          <w:sz w:val="24"/>
-          <w:szCs w:val="24"/>
-          <w:lang w:val="sk-SK"/>
-        </w:rPr>
-        <w:t xml:space="preserve"> bolo vygenerované </w:t>
-      </w:r>
-      <w:r>
-        <w:rPr>
-          <w:rFonts w:ascii="Arial" w:hAnsi="Arial" w:cs="Arial"/>
-          <w:sz w:val="24"/>
-          <w:szCs w:val="24"/>
-          <w:lang w:val="sk-SK"/>
-        </w:rPr>
-        <w:t xml:space="preserve">pomocou nejakého </w:t>
-      </w:r>
-      <w:r>
-        <w:rPr>
-          <w:rFonts w:ascii="Arial" w:hAnsi="Arial" w:cs="Arial"/>
-          <w:sz w:val="24"/>
-          <w:szCs w:val="24"/>
-          <w:lang w:val="sk-SK"/>
-        </w:rPr>
-        <w:t>skript</w:t>
-      </w:r>
-      <w:r>
-        <w:rPr>
-          <w:rFonts w:ascii="Arial" w:hAnsi="Arial" w:cs="Arial"/>
-          <w:sz w:val="24"/>
-          <w:szCs w:val="24"/>
-          <w:lang w:val="sk-SK"/>
-        </w:rPr>
-        <w:t>u</w:t>
-      </w:r>
-      <w:r>
-        <w:rPr>
-          <w:rFonts w:ascii="Arial" w:hAnsi="Arial" w:cs="Arial"/>
-          <w:sz w:val="24"/>
-          <w:szCs w:val="24"/>
-          <w:lang w:val="sk-SK"/>
-        </w:rPr>
-        <w:t xml:space="preserve">. </w:t>
-      </w:r>
-      <w:r>
-        <w:rPr>
-          <w:rFonts w:ascii="Arial" w:hAnsi="Arial" w:cs="Arial"/>
-          <w:sz w:val="24"/>
-          <w:szCs w:val="24"/>
-          <w:lang w:val="sk-SK"/>
-        </w:rPr>
-        <w:t>Vľavo sú metadáta mnou vygenerovaného PDF z </w:t>
-      </w:r>
-      <w:proofErr w:type="spellStart"/>
-      <w:r>
-        <w:rPr>
-          <w:rFonts w:ascii="Arial" w:hAnsi="Arial" w:cs="Arial"/>
-          <w:sz w:val="24"/>
-          <w:szCs w:val="24"/>
-          <w:lang w:val="sk-SK"/>
-        </w:rPr>
-        <w:t>wordu</w:t>
-      </w:r>
-      <w:proofErr w:type="spellEnd"/>
-      <w:r>
-        <w:rPr>
-          <w:rFonts w:ascii="Arial" w:hAnsi="Arial" w:cs="Arial"/>
-          <w:sz w:val="24"/>
-          <w:szCs w:val="24"/>
-          <w:lang w:val="sk-SK"/>
-        </w:rPr>
-        <w:t xml:space="preserve"> a vpravo sú metadáta škodlivého PDF dokumentu.</w:t>
+      <w:r>
+        <w:rPr>
+          <w:rFonts w:ascii="Arial" w:hAnsi="Arial" w:cs="Arial"/>
+          <w:sz w:val="24"/>
+          <w:szCs w:val="24"/>
+          <w:lang w:val="sk-SK"/>
+        </w:rPr>
+        <w:t>Vľavo sú metadáta mnou vygenerovaného PDF z wordu a vpravo sú metadáta škodlivého PDF dokumentu.</w:t>
       </w:r>
     </w:p>
     <w:p>
@@ -2375,67 +1767,7 @@
           <w:szCs w:val="24"/>
           <w:lang w:val="sk-SK"/>
         </w:rPr>
-        <w:t xml:space="preserve">Z dôvodu, že obeťami škodlivých súborov sú väčšinou </w:t>
-      </w:r>
-      <w:proofErr w:type="spellStart"/>
-      <w:r>
-        <w:rPr>
-          <w:rFonts w:ascii="Arial" w:hAnsi="Arial" w:cs="Arial"/>
-          <w:sz w:val="24"/>
-          <w:szCs w:val="24"/>
-          <w:lang w:val="sk-SK"/>
-        </w:rPr>
-        <w:t>ne</w:t>
-      </w:r>
-      <w:proofErr w:type="spellEnd"/>
-      <w:r>
-        <w:rPr>
-          <w:rFonts w:ascii="Arial" w:hAnsi="Arial" w:cs="Arial"/>
-          <w:sz w:val="24"/>
-          <w:szCs w:val="24"/>
-          <w:lang w:val="sk-SK"/>
-        </w:rPr>
-        <w:t xml:space="preserve">-informatici / nie technicky zdatní ľudia, riešenie je realizované formou webovej aplikácie. Aplikácia pozostáva z jednoduchého </w:t>
-      </w:r>
-      <w:proofErr w:type="spellStart"/>
-      <w:r>
-        <w:rPr>
-          <w:rFonts w:ascii="Arial" w:hAnsi="Arial" w:cs="Arial"/>
-          <w:sz w:val="24"/>
-          <w:szCs w:val="24"/>
-          <w:lang w:val="sk-SK"/>
-        </w:rPr>
-        <w:t>file</w:t>
-      </w:r>
-      <w:proofErr w:type="spellEnd"/>
-      <w:r>
-        <w:rPr>
-          <w:rFonts w:ascii="Arial" w:hAnsi="Arial" w:cs="Arial"/>
-          <w:sz w:val="24"/>
-          <w:szCs w:val="24"/>
-          <w:lang w:val="sk-SK"/>
-        </w:rPr>
-        <w:t xml:space="preserve"> </w:t>
-      </w:r>
-      <w:proofErr w:type="spellStart"/>
-      <w:r>
-        <w:rPr>
-          <w:rFonts w:ascii="Arial" w:hAnsi="Arial" w:cs="Arial"/>
-          <w:sz w:val="24"/>
-          <w:szCs w:val="24"/>
-          <w:lang w:val="sk-SK"/>
-        </w:rPr>
-        <w:t>upload</w:t>
-      </w:r>
-      <w:proofErr w:type="spellEnd"/>
-      <w:r>
-        <w:rPr>
-          <w:rFonts w:ascii="Arial" w:hAnsi="Arial" w:cs="Arial"/>
-          <w:sz w:val="24"/>
-          <w:szCs w:val="24"/>
-          <w:lang w:val="sk-SK"/>
-        </w:rPr>
-        <w:t xml:space="preserve">, kde si používatelia vyberú súbor zo svojho stroja a dostanú výslednú správu o metadátach dokumentu a bezpečnosti dokumentu. </w:t>
+        <w:t xml:space="preserve">Z dôvodu, že obeťami škodlivých súborov sú väčšinou ne-informatici / nie technicky zdatní ľudia, riešenie je realizované formou webovej aplikácie. Aplikácia pozostáva z jednoduchého file upload, kde si používatelia vyberú súbor zo svojho stroja a dostanú výslednú správu o metadátach dokumentu a bezpečnosti dokumentu. </w:t>
       </w:r>
     </w:p>
     <w:p>
@@ -2585,47 +1917,7 @@
           <w:szCs w:val="24"/>
           <w:lang w:val="sk-SK"/>
         </w:rPr>
-        <w:t>V prípade, že analyzátor považuje dokument za škodlivý, zmení sa farebná schéma na červenú a vypíše sa „</w:t>
-      </w:r>
-      <w:proofErr w:type="spellStart"/>
-      <w:r>
-        <w:rPr>
-          <w:rFonts w:ascii="Arial" w:hAnsi="Arial" w:cs="Arial"/>
-          <w:sz w:val="24"/>
-          <w:szCs w:val="24"/>
-          <w:lang w:val="sk-SK"/>
-        </w:rPr>
-        <w:t>danger</w:t>
-      </w:r>
-      <w:proofErr w:type="spellEnd"/>
-      <w:r>
-        <w:rPr>
-          <w:rFonts w:ascii="Arial" w:hAnsi="Arial" w:cs="Arial"/>
-          <w:sz w:val="24"/>
-          <w:szCs w:val="24"/>
-          <w:lang w:val="sk-SK"/>
-        </w:rPr>
-        <w:t xml:space="preserve"> </w:t>
-      </w:r>
-      <w:proofErr w:type="spellStart"/>
-      <w:r>
-        <w:rPr>
-          <w:rFonts w:ascii="Arial" w:hAnsi="Arial" w:cs="Arial"/>
-          <w:sz w:val="24"/>
-          <w:szCs w:val="24"/>
-          <w:lang w:val="sk-SK"/>
-        </w:rPr>
-        <w:t>score</w:t>
-      </w:r>
-      <w:proofErr w:type="spellEnd"/>
-      <w:r>
-        <w:rPr>
-          <w:rFonts w:ascii="Arial" w:hAnsi="Arial" w:cs="Arial"/>
-          <w:sz w:val="24"/>
-          <w:szCs w:val="24"/>
-          <w:lang w:val="sk-SK"/>
-        </w:rPr>
-        <w:t>“ spolu s kúskom kódu, ktorý je nebezpečný.</w:t>
+        <w:t>V prípade, že analyzátor považuje dokument za škodlivý, zmení sa farebná schéma na červenú a vypíše sa „danger score“ spolu s kúskom kódu, ktorý je nebezpečný.</w:t>
       </w:r>
     </w:p>
     <w:p>

</xml_diff>